<commit_message>
Added last page footer.
</commit_message>
<xml_diff>
--- a/final-documents/dpki.docx
+++ b/final-documents/dpki.docx
@@ -1,6 +1,6 @@
 
 <file path=word/document.xml><?xml version="1.0" encoding="utf-8"?>
-<w:document xmlns:mo="http://schemas.microsoft.com/office/mac/office/2008/main" xmlns:ve="http://schemas.openxmlformats.org/markup-compatibility/2006" xmlns:mv="urn:schemas-microsoft-com:mac:vml" xmlns:o="urn:schemas-microsoft-com:office:office" xmlns:r="http://schemas.openxmlformats.org/officeDocument/2006/relationships" xmlns:m="http://schemas.openxmlformats.org/officeDocument/2006/math" xmlns:v="urn:schemas-microsoft-com:vml" xmlns:wp="http://schemas.openxmlformats.org/drawingml/2006/wordprocessingDrawing" xmlns:w10="urn:schemas-microsoft-com:office:word" xmlns:w="http://schemas.openxmlformats.org/wordprocessingml/2006/main" xmlns:wne="http://schemas.microsoft.com/office/word/2006/wordml">
+<w:document xmlns:mo="http://schemas.microsoft.com/office/mac/office/2008/main" xmlns:ve="http://schemas.openxmlformats.org/markup-compatibility/2006" xmlns:mv="urn:schemas-microsoft-com:mac:vml" xmlns:o="urn:schemas-microsoft-com:office:office" xmlns:r="http://schemas.openxmlformats.org/officeDocument/2006/relationships" xmlns:m="http://schemas.openxmlformats.org/officeDocument/2006/math" xmlns:v="urn:schemas-microsoft-com:vml" xmlns:wp="http://schemas.openxmlformats.org/drawingml/2006/wordprocessingDrawing" xmlns:w10="urn:schemas-microsoft-com:office:word" xmlns:w="http://schemas.openxmlformats.org/wordprocessingml/2006/main" xmlns:wne="http://schemas.microsoft.com/office/word/2006/wordml" ve:Ignorable="mv" ve:PreserveAttributes="mv:*">
   <w:body>
     <w:p>
       <w:pPr>
@@ -3104,8 +3104,358 @@
         <w:t>With just this set of nodes, a thin client can verify that a particular chunk is in the tree has a particular proof. The scheme is secure up to collision resistance; in order for an attacker to cheat the scheme, the attacker would need to break the underlying hash function. There are many different kinds of Merkle trees, including simple binary trees and more advanced designs such as Merkle Patricia trees that allow for efficient insert and delete operations, but the basic principle is the same.</w:t>
       </w:r>
     </w:p>
+    <w:p>
+      <w:pPr>
+        <w:pStyle w:val="BodyText"/>
+      </w:pPr>
+    </w:p>
+    <w:p>
+      <w:pPr>
+        <w:pStyle w:val="BodyText"/>
+      </w:pPr>
+      <w:r>
+        <w:rPr>
+          <w:noProof/>
+        </w:rPr>
+        <w:pict>
+          <v:shapetype id="_x0000_t202" coordsize="21600,21600" o:spt="202" path="m0,0l0,21600,21600,21600,21600,0xe">
+            <v:stroke joinstyle="miter"/>
+            <v:path gradientshapeok="t" o:connecttype="rect"/>
+          </v:shapetype>
+          <v:shape id="_x0000_s1029" type="#_x0000_t202" style="position:absolute;margin-left:0;margin-top:-25.15pt;width:450pt;height:413.05pt;z-index:251665408;mso-wrap-edited:f;mso-position-horizontal:absolute;mso-position-vertical:absolute" wrapcoords="-36 0 -36 21560 21636 21560 21636 0 -36 0" fillcolor="#f2f2f2 [3052]" strokecolor="black [3213]" strokeweight="1pt">
+            <v:fill opacity="58982f" o:detectmouseclick="t"/>
+            <v:shadow opacity=".75" mv:blur="12700f" offset="8980emu,8980emu"/>
+            <v:textbox style="mso-next-textbox:#_x0000_s1029" inset=",7.2pt,,7.2pt">
+              <w:txbxContent>
+                <w:p>
+                  <w:pPr>
+                    <w:pStyle w:val="Heading3"/>
+                    <w:rPr>
+                      <w:color w:val="000000" w:themeColor="text1"/>
+                    </w:rPr>
+                  </w:pPr>
+                  <w:r>
+                    <w:rPr>
+                      <w:color w:val="000000" w:themeColor="text1"/>
+                    </w:rPr>
+                    <w:t>Additional Credits</w:t>
+                  </w:r>
+                </w:p>
+                <w:p>
+                  <w:pPr>
+                    <w:pStyle w:val="BodyText"/>
+                    <w:rPr>
+                      <w:i/>
+                    </w:rPr>
+                  </w:pPr>
+                  <w:r>
+                    <w:rPr>
+                      <w:b/>
+                      <w:i/>
+                    </w:rPr>
+                    <w:t>Lead Paper Editor</w:t>
+                  </w:r>
+                  <w:r>
+                    <w:rPr>
+                      <w:b/>
+                      <w:i/>
+                    </w:rPr>
+                    <w:t>s</w:t>
+                  </w:r>
+                  <w:r>
+                    <w:rPr>
+                      <w:b/>
+                      <w:i/>
+                    </w:rPr>
+                    <w:t xml:space="preserve">: </w:t>
+                  </w:r>
+                  <w:r>
+                    <w:rPr>
+                      <w:i/>
+                      <w:color w:val="000000" w:themeColor="text1"/>
+                    </w:rPr>
+                    <w:t>Greg Slepak, Drummond Reed</w:t>
+                  </w:r>
+                </w:p>
+                <w:p>
+                  <w:pPr>
+                    <w:pStyle w:val="Heading3"/>
+                    <w:rPr>
+                      <w:color w:val="000000" w:themeColor="text1"/>
+                    </w:rPr>
+                  </w:pPr>
+                  <w:r>
+                    <w:rPr>
+                      <w:color w:val="000000" w:themeColor="text1"/>
+                    </w:rPr>
+                    <w:t>About Rebooting the Web of Trust</w:t>
+                  </w:r>
+                </w:p>
+                <w:p>
+                  <w:pPr>
+                    <w:pStyle w:val="BodyText"/>
+                    <w:rPr>
+                      <w:i/>
+                    </w:rPr>
+                  </w:pPr>
+                  <w:r>
+                    <w:rPr>
+                      <w:i/>
+                    </w:rPr>
+                    <w:t xml:space="preserve">This paper was produced as part of the </w:t>
+                  </w:r>
+                  <w:hyperlink r:id="rId27" w:history="1">
+                    <w:r>
+                      <w:rPr>
+                        <w:rStyle w:val="Hyperlink"/>
+                        <w:b/>
+                        <w:i/>
+                        <w:color w:val="000000" w:themeColor="text1"/>
+                        <w:u w:val="single"/>
+                      </w:rPr>
+                      <w:t>Rebooting the Web of Trust</w:t>
+                    </w:r>
+                  </w:hyperlink>
+                  <w:r>
+                    <w:rPr>
+                      <w:i/>
+                    </w:rPr>
+                    <w:t xml:space="preserve"> design workshop. On November 3rd and 4th 2015, over 40 tech visionaries came together in San Francisco, California to talk about the future of decentralized trust on the internet with the goal of writing 3-5 white papers and specs. This is one of them.</w:t>
+                  </w:r>
+                </w:p>
+                <w:p>
+                  <w:pPr>
+                    <w:pStyle w:val="BodyText"/>
+                    <w:rPr>
+                      <w:i/>
+                    </w:rPr>
+                  </w:pPr>
+                  <w:r>
+                    <w:rPr>
+                      <w:b/>
+                      <w:i/>
+                    </w:rPr>
+                    <w:t xml:space="preserve">Workshop Sponsors: </w:t>
+                  </w:r>
+                  <w:r>
+                    <w:rPr>
+                      <w:i/>
+                    </w:rPr>
+                    <w:t>Respect Network, PricewaterhouseCoopers, Open Identity Exchange</w:t>
+                  </w:r>
+                  <w:r>
+                    <w:rPr>
+                      <w:i/>
+                    </w:rPr>
+                    <w:t>, and Alacrity Software</w:t>
+                  </w:r>
+                </w:p>
+                <w:p>
+                  <w:pPr>
+                    <w:pStyle w:val="BodyText"/>
+                    <w:rPr>
+                      <w:i/>
+                    </w:rPr>
+                  </w:pPr>
+                  <w:r>
+                    <w:rPr>
+                      <w:b/>
+                      <w:i/>
+                    </w:rPr>
+                    <w:t>Workshop Producer</w:t>
+                  </w:r>
+                  <w:r>
+                    <w:rPr>
+                      <w:b/>
+                      <w:i/>
+                    </w:rPr>
+                    <w:t>:</w:t>
+                  </w:r>
+                  <w:r>
+                    <w:rPr>
+                      <w:i/>
+                    </w:rPr>
+                    <w:t xml:space="preserve"> </w:t>
+                  </w:r>
+                  <w:r>
+                    <w:rPr>
+                      <w:i/>
+                    </w:rPr>
+                    <w:t>Christopher Alle</w:t>
+                  </w:r>
+                  <w:r>
+                    <w:rPr>
+                      <w:i/>
+                    </w:rPr>
+                    <w:t>n</w:t>
+                  </w:r>
+                </w:p>
+                <w:p>
+                  <w:pPr>
+                    <w:pStyle w:val="BodyText"/>
+                    <w:rPr>
+                      <w:i/>
+                    </w:rPr>
+                  </w:pPr>
+                  <w:r>
+                    <w:rPr>
+                      <w:b/>
+                      <w:i/>
+                    </w:rPr>
+                    <w:t xml:space="preserve">Workshop Facilitators: </w:t>
+                  </w:r>
+                  <w:r>
+                    <w:rPr>
+                      <w:i/>
+                    </w:rPr>
+                    <w:t>Christopher Allen and Brian Weller</w:t>
+                  </w:r>
+                  <w:r>
+                    <w:rPr>
+                      <w:i/>
+                    </w:rPr>
+                    <w:t xml:space="preserve"> with</w:t>
+                  </w:r>
+                  <w:r>
+                    <w:rPr>
+                      <w:i/>
+                    </w:rPr>
+                    <w:t xml:space="preserve"> graphic facilitation by Sonia Sawhne</w:t>
+                  </w:r>
+                  <w:r>
+                    <w:rPr>
+                      <w:i/>
+                    </w:rPr>
+                    <w:t>y and additional paper editorial &amp; layout by Shannon Appelcline</w:t>
+                  </w:r>
+                </w:p>
+                <w:p>
+                  <w:pPr>
+                    <w:pStyle w:val="Heading3"/>
+                    <w:rPr>
+                      <w:color w:val="000000" w:themeColor="text1"/>
+                    </w:rPr>
+                  </w:pPr>
+                  <w:r>
+                    <w:rPr>
+                      <w:color w:val="000000" w:themeColor="text1"/>
+                    </w:rPr>
+                    <w:t>What’s Next?</w:t>
+                  </w:r>
+                </w:p>
+                <w:p>
+                  <w:pPr>
+                    <w:pStyle w:val="BodyText"/>
+                    <w:rPr>
+                      <w:i/>
+                    </w:rPr>
+                  </w:pPr>
+                  <w:r>
+                    <w:rPr>
+                      <w:i/>
+                    </w:rPr>
+                    <w:t>The design workshop and this paper are</w:t>
+                  </w:r>
+                  <w:r>
+                    <w:rPr>
+                      <w:i/>
+                    </w:rPr>
+                    <w:t xml:space="preserve"> just starting points </w:t>
+                  </w:r>
+                  <w:r>
+                    <w:rPr>
+                      <w:i/>
+                    </w:rPr>
+                    <w:t>for</w:t>
+                  </w:r>
+                  <w:r>
+                    <w:rPr>
+                      <w:i/>
+                    </w:rPr>
+                    <w:t xml:space="preserve"> Reboot</w:t>
+                  </w:r>
+                  <w:r>
+                    <w:rPr>
+                      <w:i/>
+                    </w:rPr>
+                    <w:t>ing</w:t>
+                  </w:r>
+                  <w:r>
+                    <w:rPr>
+                      <w:i/>
+                    </w:rPr>
+                    <w:t xml:space="preserve"> the Web of Trust. If you have any comments, thoughts, or expansions on this paper, please post them </w:t>
+                  </w:r>
+                  <w:r>
+                    <w:rPr>
+                      <w:i/>
+                    </w:rPr>
+                    <w:t xml:space="preserve">to our GitHub issues page: </w:t>
+                  </w:r>
+                  <w:hyperlink r:id="rId28" w:history="1">
+                    <w:r>
+                      <w:rPr>
+                        <w:rStyle w:val="Hyperlink"/>
+                        <w:i/>
+                      </w:rPr>
+                      <w:t>http://bit.ly/weboftrust-issues</w:t>
+                    </w:r>
+                  </w:hyperlink>
+                  <w:r>
+                    <w:rPr>
+                      <w:i/>
+                    </w:rPr>
+                    <w:t xml:space="preserve">. </w:t>
+                  </w:r>
+                  <w:r>
+                    <w:rPr>
+                      <w:i/>
+                    </w:rPr>
+                    <w:t xml:space="preserve"> We are also planning for more gatherings o</w:t>
+                  </w:r>
+                  <w:r>
+                    <w:rPr>
+                      <w:i/>
+                    </w:rPr>
+                    <w:t>n this topic in the near future, with the object being to have something notable ready for release on the 25</w:t>
+                  </w:r>
+                  <w:r>
+                    <w:rPr>
+                      <w:i/>
+                      <w:vertAlign w:val="superscript"/>
+                    </w:rPr>
+                    <w:t>th</w:t>
+                  </w:r>
+                  <w:r>
+                    <w:rPr>
+                      <w:i/>
+                    </w:rPr>
+                    <w:t xml:space="preserve"> anniversary of PGP, in July 2016. If you’d like to be involved or would like to help sponsor these events, email: </w:t>
+                  </w:r>
+                </w:p>
+                <w:p>
+                  <w:pPr>
+                    <w:ind w:firstLine="720"/>
+                    <w:rPr>
+                      <w:i/>
+                    </w:rPr>
+                  </w:pPr>
+                  <w:r>
+                    <w:rPr>
+                      <w:i/>
+                    </w:rPr>
+                    <w:t>ChristopherA@LifeWithAlacrity.com</w:t>
+                  </w:r>
+                </w:p>
+              </w:txbxContent>
+            </v:textbox>
+            <w10:wrap type="tight"/>
+          </v:shape>
+        </w:pict>
+      </w:r>
+    </w:p>
     <w:sectPr>
-      <w:footerReference w:type="default" r:id="rId27"/>
+      <w:footerReference w:type="default" r:id="rId29"/>
       <w:pgSz w:w="12240" w:h="15840"/>
       <w:pgMar w:top="1440" w:right="1800" w:bottom="1440" w:left="1800" w:gutter="0"/>
       <w:titlePg/>
@@ -3217,7 +3567,7 @@
         <w:rFonts w:ascii="Times New Roman" w:hAnsi="Times New Roman"/>
         <w:noProof/>
       </w:rPr>
-      <w:t>19</w:t>
+      <w:t>15</w:t>
     </w:r>
     <w:r>
       <w:rPr>
@@ -3873,7 +4223,10 @@
       </w:pPr>
     </w:pPrDefault>
   </w:docDefaults>
-  <w:latentStyles w:defLockedState="0" w:defUIPriority="0" w:defSemiHidden="0" w:defUnhideWhenUsed="0" w:defQFormat="0" w:count="276"/>
+  <w:latentStyles w:defLockedState="0" w:defUIPriority="0" w:defSemiHidden="0" w:defUnhideWhenUsed="0" w:defQFormat="0" w:count="276">
+    <w:lsdException w:name="heading 3" w:uiPriority="9" w:qFormat="1"/>
+    <w:lsdException w:name="Body Text" w:qFormat="1"/>
+  </w:latentStyles>
   <w:style w:type="paragraph" w:default="1" w:styleId="Normal">
     <w:name w:val="Normal"/>
     <w:qFormat/>

</xml_diff>

<commit_message>
Added CC logo to papers.
</commit_message>
<xml_diff>
--- a/final-documents/dpki.docx
+++ b/final-documents/dpki.docx
@@ -11,8 +11,6 @@
           <w:sz w:val="52"/>
         </w:rPr>
       </w:pPr>
-      <w:bookmarkStart w:id="0" w:name="decentralized-public-key-infrastructure"/>
-      <w:bookmarkEnd w:id="0"/>
       <w:r>
         <w:rPr>
           <w:color w:val="000000" w:themeColor="text1"/>
@@ -46,25 +44,25 @@
           <w:color w:val="000000" w:themeColor="text1"/>
         </w:rPr>
       </w:pPr>
-      <w:bookmarkStart w:id="1" w:name="by-alphabetical-by-last-name-christopher"/>
+      <w:bookmarkStart w:id="0" w:name="by-alphabetical-by-last-name-christopher"/>
+      <w:bookmarkEnd w:id="0"/>
+      <w:r>
+        <w:rPr>
+          <w:i/>
+          <w:color w:val="000000" w:themeColor="text1"/>
+        </w:rPr>
+        <w:t>by (alphabetical by last name) Christopher Allen, Arthur Brock, Vitalik Buterin, Jon Callas, Duke Dorje, Christian Lundkvist, Pavel Kravchenko, Jude Nelson, Drummond Reed, Markus Sabadello, Greg Slepak, Noah Thorp, and Harlan T Wood</w:t>
+      </w:r>
+    </w:p>
+    <w:p>
+      <w:pPr>
+        <w:pStyle w:val="Heading2"/>
+        <w:rPr>
+          <w:color w:val="000000" w:themeColor="text1"/>
+        </w:rPr>
+      </w:pPr>
+      <w:bookmarkStart w:id="1" w:name="abstract"/>
       <w:bookmarkEnd w:id="1"/>
-      <w:r>
-        <w:rPr>
-          <w:i/>
-          <w:color w:val="000000" w:themeColor="text1"/>
-        </w:rPr>
-        <w:t>by (alphabetical by last name) Christopher Allen, Arthur Brock, Vitalik Buterin, Jon Callas, Duke Dorje, Christian Lundkvist, Pavel Kravchenko, Jude Nelson, Drummond Reed, Markus Sabadello, Greg Slepak, Noah Thorp, and Harlan T Wood</w:t>
-      </w:r>
-    </w:p>
-    <w:p>
-      <w:pPr>
-        <w:pStyle w:val="Heading2"/>
-        <w:rPr>
-          <w:color w:val="000000" w:themeColor="text1"/>
-        </w:rPr>
-      </w:pPr>
-      <w:bookmarkStart w:id="2" w:name="abstract"/>
-      <w:bookmarkEnd w:id="2"/>
     </w:p>
     <w:p>
       <w:pPr>
@@ -173,75 +171,75 @@
       <w:r>
         <w:t xml:space="preserve"> thanks to its relegation of public key management to secure decentralized datastores. Finally, it includes mechanisms to recover lost or compromised identifiers.</w:t>
       </w:r>
-      <w:bookmarkStart w:id="3" w:name="introduction-why-dpki"/>
+      <w:bookmarkStart w:id="2" w:name="introduction-why-dpki"/>
+      <w:bookmarkEnd w:id="2"/>
+    </w:p>
+    <w:p>
+      <w:pPr>
+        <w:pStyle w:val="Heading1"/>
+        <w:rPr>
+          <w:color w:val="000000" w:themeColor="text1"/>
+        </w:rPr>
+      </w:pPr>
+      <w:r>
+        <w:rPr>
+          <w:color w:val="000000" w:themeColor="text1"/>
+        </w:rPr>
+        <w:t>1. Introduction — Why DPKI</w:t>
+      </w:r>
+    </w:p>
+    <w:p>
+      <w:pPr>
+        <w:pStyle w:val="Heading4"/>
+        <w:rPr>
+          <w:color w:val="000000" w:themeColor="text1"/>
+        </w:rPr>
+      </w:pPr>
+      <w:r>
+        <w:rPr>
+          <w:i/>
+          <w:color w:val="000000" w:themeColor="text1"/>
+        </w:rPr>
+        <w:t>Section Contributors Alphabetical By Last Name: Christopher Allen, Christian Lundkvist, Jude Nelson, Drummond Reed, Markus Sabadello, and Greg Slepak</w:t>
+      </w:r>
+    </w:p>
+    <w:p>
+      <w:pPr>
+        <w:pStyle w:val="FirstParagraph"/>
+        <w:rPr>
+          <w:color w:val="000000" w:themeColor="text1"/>
+        </w:rPr>
+      </w:pPr>
+      <w:r>
+        <w:rPr>
+          <w:color w:val="000000" w:themeColor="text1"/>
+        </w:rPr>
+        <w:t>The Internet facilitates communications and transactions between individuals worldwide. This is conducted through the use of identifiers such as email addresses, domains, and usernames. But who controls these identifiers? How are they managed? And how is secure communication facilitated between them?</w:t>
+      </w:r>
+    </w:p>
+    <w:p>
+      <w:pPr>
+        <w:pStyle w:val="BodyText"/>
+        <w:rPr>
+          <w:color w:val="000000" w:themeColor="text1"/>
+        </w:rPr>
+      </w:pPr>
+      <w:r>
+        <w:rPr>
+          <w:color w:val="000000" w:themeColor="text1"/>
+        </w:rPr>
+        <w:t>In the modern day, third-parties such as DNS registrars, ICANN, X.509 Certificate Authorities (CAs), and social media companies are responsible for the creation and management of online identifiers and the secure communication between them. Unfortunately, this design has demonstrated serious usability and security shortcomings.</w:t>
+      </w:r>
+    </w:p>
+    <w:p>
+      <w:pPr>
+        <w:pStyle w:val="Heading3"/>
+        <w:rPr>
+          <w:color w:val="000000" w:themeColor="text1"/>
+        </w:rPr>
+      </w:pPr>
+      <w:bookmarkStart w:id="3" w:name="the-control-management-of-online-identif"/>
       <w:bookmarkEnd w:id="3"/>
-    </w:p>
-    <w:p>
-      <w:pPr>
-        <w:pStyle w:val="Heading1"/>
-        <w:rPr>
-          <w:color w:val="000000" w:themeColor="text1"/>
-        </w:rPr>
-      </w:pPr>
-      <w:r>
-        <w:rPr>
-          <w:color w:val="000000" w:themeColor="text1"/>
-        </w:rPr>
-        <w:t>1. Introduction — Why DPKI</w:t>
-      </w:r>
-    </w:p>
-    <w:p>
-      <w:pPr>
-        <w:pStyle w:val="Heading4"/>
-        <w:rPr>
-          <w:color w:val="000000" w:themeColor="text1"/>
-        </w:rPr>
-      </w:pPr>
-      <w:r>
-        <w:rPr>
-          <w:i/>
-          <w:color w:val="000000" w:themeColor="text1"/>
-        </w:rPr>
-        <w:t>Section Contributors Alphabetical By Last Name: Christopher Allen, Christian Lundkvist, Jude Nelson, Drummond Reed, Markus Sabadello, and Greg Slepak</w:t>
-      </w:r>
-    </w:p>
-    <w:p>
-      <w:pPr>
-        <w:pStyle w:val="FirstParagraph"/>
-        <w:rPr>
-          <w:color w:val="000000" w:themeColor="text1"/>
-        </w:rPr>
-      </w:pPr>
-      <w:r>
-        <w:rPr>
-          <w:color w:val="000000" w:themeColor="text1"/>
-        </w:rPr>
-        <w:t>The Internet facilitates communications and transactions between individuals worldwide. This is conducted through the use of identifiers such as email addresses, domains, and usernames. But who controls these identifiers? How are they managed? And how is secure communication facilitated between them?</w:t>
-      </w:r>
-    </w:p>
-    <w:p>
-      <w:pPr>
-        <w:pStyle w:val="BodyText"/>
-        <w:rPr>
-          <w:color w:val="000000" w:themeColor="text1"/>
-        </w:rPr>
-      </w:pPr>
-      <w:r>
-        <w:rPr>
-          <w:color w:val="000000" w:themeColor="text1"/>
-        </w:rPr>
-        <w:t>In the modern day, third-parties such as DNS registrars, ICANN, X.509 Certificate Authorities (CAs), and social media companies are responsible for the creation and management of online identifiers and the secure communication between them. Unfortunately, this design has demonstrated serious usability and security shortcomings.</w:t>
-      </w:r>
-    </w:p>
-    <w:p>
-      <w:pPr>
-        <w:pStyle w:val="Heading3"/>
-        <w:rPr>
-          <w:color w:val="000000" w:themeColor="text1"/>
-        </w:rPr>
-      </w:pPr>
-      <w:bookmarkStart w:id="4" w:name="the-control-management-of-online-identif"/>
-      <w:bookmarkEnd w:id="4"/>
       <w:r>
         <w:rPr>
           <w:color w:val="000000" w:themeColor="text1"/>
@@ -368,97 +366,97 @@
           <w:color w:val="000000" w:themeColor="text1"/>
         </w:rPr>
       </w:pPr>
-      <w:bookmarkStart w:id="5" w:name="the-security-of-online-communication"/>
+      <w:bookmarkStart w:id="4" w:name="the-security-of-online-communication"/>
+      <w:bookmarkEnd w:id="4"/>
+      <w:r>
+        <w:rPr>
+          <w:color w:val="000000" w:themeColor="text1"/>
+        </w:rPr>
+        <w:t xml:space="preserve">1.2 </w:t>
+      </w:r>
+      <w:r>
+        <w:rPr>
+          <w:color w:val="000000" w:themeColor="text1"/>
+        </w:rPr>
+        <w:t>The Security of Online Communication</w:t>
+      </w:r>
+    </w:p>
+    <w:p>
+      <w:pPr>
+        <w:pStyle w:val="FirstParagraph"/>
+        <w:rPr>
+          <w:color w:val="000000" w:themeColor="text1"/>
+        </w:rPr>
+      </w:pPr>
+      <w:r>
+        <w:rPr>
+          <w:color w:val="000000" w:themeColor="text1"/>
+        </w:rPr>
+        <w:t xml:space="preserve">Online communications are secured through the safe delivery of </w:t>
+      </w:r>
+      <w:r>
+        <w:rPr>
+          <w:i/>
+          <w:color w:val="000000" w:themeColor="text1"/>
+        </w:rPr>
+        <w:t>public keys</w:t>
+      </w:r>
+      <w:r>
+        <w:rPr>
+          <w:color w:val="000000" w:themeColor="text1"/>
+        </w:rPr>
+        <w:t xml:space="preserve">. These keys correspond to identities. The entity these identities represent, called the </w:t>
+      </w:r>
+      <w:r>
+        <w:rPr>
+          <w:i/>
+          <w:color w:val="000000" w:themeColor="text1"/>
+        </w:rPr>
+        <w:t>principal</w:t>
+      </w:r>
+      <w:r>
+        <w:rPr>
+          <w:color w:val="000000" w:themeColor="text1"/>
+        </w:rPr>
+        <w:t xml:space="preserve">, uses a corresponding secret </w:t>
+      </w:r>
+      <w:r>
+        <w:rPr>
+          <w:i/>
+          <w:color w:val="000000" w:themeColor="text1"/>
+        </w:rPr>
+        <w:t>private key</w:t>
+      </w:r>
+      <w:r>
+        <w:rPr>
+          <w:color w:val="000000" w:themeColor="text1"/>
+        </w:rPr>
+        <w:t xml:space="preserve"> to both decrypt messages sent to them, and to prove they sent a message (by signing it with the private key).</w:t>
+      </w:r>
+    </w:p>
+    <w:p>
+      <w:pPr>
+        <w:pStyle w:val="BodyText"/>
+        <w:rPr>
+          <w:color w:val="000000" w:themeColor="text1"/>
+        </w:rPr>
+      </w:pPr>
+      <w:r>
+        <w:rPr>
+          <w:color w:val="000000" w:themeColor="text1"/>
+        </w:rPr>
+        <w:t>PKI systems are responsible for the secure delivery of public keys. However, the commonly used X.509 PKI, PKIX, undermines both the creation and the secure delivery of these keys.</w:t>
+      </w:r>
+    </w:p>
+    <w:p>
+      <w:pPr>
+        <w:pStyle w:val="Heading4"/>
+        <w:rPr>
+          <w:color w:val="000000" w:themeColor="text1"/>
+        </w:rPr>
+      </w:pPr>
+      <w:bookmarkStart w:id="5" w:name="the-challenges-of-third-parties-finding-"/>
       <w:bookmarkEnd w:id="5"/>
-      <w:r>
-        <w:rPr>
-          <w:color w:val="000000" w:themeColor="text1"/>
-        </w:rPr>
-        <w:t xml:space="preserve">1.2 </w:t>
-      </w:r>
-      <w:r>
-        <w:rPr>
-          <w:color w:val="000000" w:themeColor="text1"/>
-        </w:rPr>
-        <w:t>The Security of Online Communication</w:t>
-      </w:r>
-    </w:p>
-    <w:p>
-      <w:pPr>
-        <w:pStyle w:val="FirstParagraph"/>
-        <w:rPr>
-          <w:color w:val="000000" w:themeColor="text1"/>
-        </w:rPr>
-      </w:pPr>
-      <w:r>
-        <w:rPr>
-          <w:color w:val="000000" w:themeColor="text1"/>
-        </w:rPr>
-        <w:t xml:space="preserve">Online communications are secured through the safe delivery of </w:t>
-      </w:r>
-      <w:r>
-        <w:rPr>
-          <w:i/>
-          <w:color w:val="000000" w:themeColor="text1"/>
-        </w:rPr>
-        <w:t>public keys</w:t>
-      </w:r>
-      <w:r>
-        <w:rPr>
-          <w:color w:val="000000" w:themeColor="text1"/>
-        </w:rPr>
-        <w:t xml:space="preserve">. These keys correspond to identities. The entity these identities represent, called the </w:t>
-      </w:r>
-      <w:r>
-        <w:rPr>
-          <w:i/>
-          <w:color w:val="000000" w:themeColor="text1"/>
-        </w:rPr>
-        <w:t>principal</w:t>
-      </w:r>
-      <w:r>
-        <w:rPr>
-          <w:color w:val="000000" w:themeColor="text1"/>
-        </w:rPr>
-        <w:t xml:space="preserve">, uses a corresponding secret </w:t>
-      </w:r>
-      <w:r>
-        <w:rPr>
-          <w:i/>
-          <w:color w:val="000000" w:themeColor="text1"/>
-        </w:rPr>
-        <w:t>private key</w:t>
-      </w:r>
-      <w:r>
-        <w:rPr>
-          <w:color w:val="000000" w:themeColor="text1"/>
-        </w:rPr>
-        <w:t xml:space="preserve"> to both decrypt messages sent to them, and to prove they sent a message (by signing it with the private key).</w:t>
-      </w:r>
-    </w:p>
-    <w:p>
-      <w:pPr>
-        <w:pStyle w:val="BodyText"/>
-        <w:rPr>
-          <w:color w:val="000000" w:themeColor="text1"/>
-        </w:rPr>
-      </w:pPr>
-      <w:r>
-        <w:rPr>
-          <w:color w:val="000000" w:themeColor="text1"/>
-        </w:rPr>
-        <w:t>PKI systems are responsible for the secure delivery of public keys. However, the commonly used X.509 PKI, PKIX, undermines both the creation and the secure delivery of these keys.</w:t>
-      </w:r>
-    </w:p>
-    <w:p>
-      <w:pPr>
-        <w:pStyle w:val="Heading4"/>
-        <w:rPr>
-          <w:color w:val="000000" w:themeColor="text1"/>
-        </w:rPr>
-      </w:pPr>
-      <w:bookmarkStart w:id="6" w:name="the-challenges-of-third-parties-finding-"/>
-      <w:bookmarkEnd w:id="6"/>
       <w:r>
         <w:rPr>
           <w:color w:val="000000" w:themeColor="text1"/>
@@ -590,8 +588,8 @@
           <w:color w:val="000000" w:themeColor="text1"/>
         </w:rPr>
       </w:pPr>
-      <w:bookmarkStart w:id="7" w:name="the-usability-of-pki"/>
-      <w:bookmarkEnd w:id="7"/>
+      <w:bookmarkStart w:id="6" w:name="the-usability-of-pki"/>
+      <w:bookmarkEnd w:id="6"/>
       <w:r>
         <w:rPr>
           <w:color w:val="000000" w:themeColor="text1"/>
@@ -639,207 +637,207 @@
           <w:color w:val="000000" w:themeColor="text1"/>
         </w:rPr>
       </w:pPr>
-      <w:bookmarkStart w:id="8" w:name="the-danger-of-message-compromise"/>
+      <w:bookmarkStart w:id="7" w:name="the-danger-of-message-compromise"/>
+      <w:bookmarkEnd w:id="7"/>
+      <w:r>
+        <w:rPr>
+          <w:color w:val="000000" w:themeColor="text1"/>
+        </w:rPr>
+        <w:t xml:space="preserve">1.3.1 </w:t>
+      </w:r>
+      <w:r>
+        <w:rPr>
+          <w:color w:val="000000" w:themeColor="text1"/>
+        </w:rPr>
+        <w:t>The Danger of Message Compromise</w:t>
+      </w:r>
+    </w:p>
+    <w:p>
+      <w:pPr>
+        <w:pStyle w:val="FirstParagraph"/>
+        <w:rPr>
+          <w:color w:val="000000" w:themeColor="text1"/>
+        </w:rPr>
+      </w:pPr>
+      <w:r>
+        <w:rPr>
+          <w:color w:val="000000" w:themeColor="text1"/>
+        </w:rPr>
+        <w:t>As a result of conventional PKI’s usability challenges, much of Web traffic today is unsigned and unencrypted. This is particularly evident on the major social networks. Because of PKI’s complexity, social networks do not encrypt their user’s communications in any way, other than relying on PKIX by sending them over HTTPS. Because messages are not signed, there is no way to be sure that a user really said what they said, or whether the text displayed is the result of a database compromise. Similarly, user communication is stored in a manner that anyone with access to those databases can read — compromising user privacy and burdening social networks with large liability risks.</w:t>
+      </w:r>
+      <w:bookmarkStart w:id="8" w:name="dpkis-answer-to-the-webs-trust-problems"/>
       <w:bookmarkEnd w:id="8"/>
-      <w:r>
-        <w:rPr>
-          <w:color w:val="000000" w:themeColor="text1"/>
-        </w:rPr>
-        <w:t xml:space="preserve">1.3.1 </w:t>
-      </w:r>
-      <w:r>
-        <w:rPr>
-          <w:color w:val="000000" w:themeColor="text1"/>
-        </w:rPr>
-        <w:t>The Danger of Message Compromise</w:t>
+    </w:p>
+    <w:p>
+      <w:pPr>
+        <w:pStyle w:val="Heading2"/>
+        <w:rPr>
+          <w:rFonts w:eastAsiaTheme="minorHAnsi"/>
+          <w:color w:val="000000" w:themeColor="text1"/>
+        </w:rPr>
+      </w:pPr>
+      <w:r>
+        <w:br w:type="page"/>
+      </w:r>
+      <w:r>
+        <w:rPr>
+          <w:color w:val="000000" w:themeColor="text1"/>
+        </w:rPr>
+        <w:t>2. DPKI’s Answer To The Web’s Trust Problems</w:t>
+      </w:r>
+    </w:p>
+    <w:p>
+      <w:pPr>
+        <w:pStyle w:val="Heading4"/>
+        <w:rPr>
+          <w:color w:val="000000" w:themeColor="text1"/>
+        </w:rPr>
+      </w:pPr>
+      <w:r>
+        <w:rPr>
+          <w:i/>
+          <w:color w:val="000000" w:themeColor="text1"/>
+        </w:rPr>
+        <w:t>Section Contributors Alphabetical By Last Name: Drummond Reed, and Greg Slepak</w:t>
       </w:r>
     </w:p>
     <w:p>
       <w:pPr>
         <w:pStyle w:val="FirstParagraph"/>
-        <w:rPr>
-          <w:color w:val="000000" w:themeColor="text1"/>
-        </w:rPr>
-      </w:pPr>
-      <w:r>
-        <w:rPr>
-          <w:color w:val="000000" w:themeColor="text1"/>
-        </w:rPr>
-        <w:t>As a result of conventional PKI’s usability challenges, much of Web traffic today is unsigned and unencrypted. This is particularly evident on the major social networks. Because of PKI’s complexity, social networks do not encrypt their user’s communications in any way, other than relying on PKIX by sending them over HTTPS. Because messages are not signed, there is no way to be sure that a user really said what they said, or whether the text displayed is the result of a database compromise. Similarly, user communication is stored in a manner that anyone with access to those databases can read — compromising user privacy and burdening social networks with large liability risks.</w:t>
-      </w:r>
-      <w:bookmarkStart w:id="9" w:name="dpkis-answer-to-the-webs-trust-problems"/>
+      </w:pPr>
+      <w:r>
+        <w:t xml:space="preserve">The answer is not to abandon PKI, but to find an alternative: DPKI, a future specification for a </w:t>
+      </w:r>
+      <w:r>
+        <w:rPr>
+          <w:i/>
+        </w:rPr>
+        <w:t>decentralized</w:t>
+      </w:r>
+      <w:r>
+        <w:t xml:space="preserve"> public-key infrastructure.</w:t>
+      </w:r>
+    </w:p>
+    <w:p>
+      <w:pPr>
+        <w:pStyle w:val="BodyText"/>
+      </w:pPr>
+      <w:r>
+        <w:t xml:space="preserve">The goal of DPKI is to ensure that, unlike PKIX, no single third-party can compromise the integrity and security of the system as as whole. Trust is decentralized through the use of technologies that make it possible for geographically and politically disparate entities to reach consensus on the state of a shared database. DPKI focuses primarily on decentralized key-value datastores, called </w:t>
+      </w:r>
+      <w:r>
+        <w:rPr>
+          <w:i/>
+        </w:rPr>
+        <w:t>blockchains</w:t>
+      </w:r>
+      <w:r>
+        <w:t>, but it is perfectly capable of supporting other technologies that provide similar or superior security properties.</w:t>
+      </w:r>
+    </w:p>
+    <w:p>
+      <w:pPr>
+        <w:pStyle w:val="BodyText"/>
+      </w:pPr>
+      <w:r>
+        <w:t xml:space="preserve">Third-parties, who are called miners (or validators), still exist, but their role is limited to ensuring the security and integrity of the blockchain (or </w:t>
+      </w:r>
+      <w:r>
+        <w:rPr>
+          <w:i/>
+        </w:rPr>
+        <w:t>decentralized ledger</w:t>
+      </w:r>
+      <w:r>
+        <w:t xml:space="preserve">). These third-parties are financially incentivized by a </w:t>
+      </w:r>
+      <w:r>
+        <w:rPr>
+          <w:i/>
+        </w:rPr>
+        <w:t>consensus protocol</w:t>
+      </w:r>
+      <w:r>
+        <w:t xml:space="preserve"> to follow the rules of the protocol. Deviation from the protocol results in financial punishment, while consistency with the protocol typically results in financial reward. Bitcoin, devised by Satoshi Nakamoto, is the first such successful protocol. It is based on </w:t>
+      </w:r>
+      <w:r>
+        <w:rPr>
+          <w:i/>
+        </w:rPr>
+        <w:t>proof-of-work</w:t>
+      </w:r>
+      <w:r>
+        <w:t xml:space="preserve">, in which the </w:t>
+      </w:r>
+      <w:r>
+        <w:rPr>
+          <w:i/>
+        </w:rPr>
+        <w:t>energy expenditure</w:t>
+      </w:r>
+      <w:r>
+        <w:t xml:space="preserve"> of "miners" is used to secure the database.</w:t>
+      </w:r>
+    </w:p>
+    <w:p>
+      <w:pPr>
+        <w:pStyle w:val="BodyText"/>
+      </w:pPr>
+      <w:r>
+        <w:t>A principal can be given direct control and ownership of a globally readable identifier like a website domain by registering the identifier in a blockchain, just like any other type of transaction. Within the key-value datastore (NOTE: In this case "key" refers to a database lookup string, not a public or private key.), the principal uses the identifier as the lookup key.</w:t>
+      </w:r>
+    </w:p>
+    <w:p>
+      <w:pPr>
+        <w:pStyle w:val="BodyText"/>
+      </w:pPr>
+      <w:r>
+        <w:t>Simultaneously, blockchains allow for the assignment of arbitrary data such as public keys to these identifiers and permit those values to be globally readable in a secure manner that is not vulnerable to the MITM attacks that are possible in PKIX. This is done by linking an identifier’s lookup value to the latest and most correct public keys for that identifier.</w:t>
+      </w:r>
+    </w:p>
+    <w:p>
+      <w:pPr>
+        <w:pStyle w:val="BodyText"/>
+      </w:pPr>
+      <w:r>
+        <w:t>In this design, control of over the identifier is returned to the principal. No longer is it trivial for any one entity to undermine the security of the entire system or to compromise an identifier that is not theirs. This is how DPKI is able to address both the security and the usability problems that plague DNS and X.509 PKIX.</w:t>
+      </w:r>
+    </w:p>
+    <w:p>
+      <w:pPr>
+        <w:pStyle w:val="BodyText"/>
+      </w:pPr>
+      <w:r>
+        <w:t xml:space="preserve">A complete description of blockchains and their consensus protocols is beyond the scope of this paper. However, </w:t>
+      </w:r>
+      <w:r>
+        <w:rPr>
+          <w:i/>
+        </w:rPr>
+        <w:t>§5, "Security of Identifiers and Public-Keys"</w:t>
+      </w:r>
+      <w:r>
+        <w:t xml:space="preserve">, discusses some of their security properties and the Appendix </w:t>
+      </w:r>
+      <w:r>
+        <w:rPr>
+          <w:i/>
+        </w:rPr>
+        <w:t>“Thin Client Details”</w:t>
+      </w:r>
+      <w:r>
+        <w:t xml:space="preserve"> describes how the data in these blockchains can be securely accessed from mobile devices that do not themselves have a full copy of the blockchain.</w:t>
+      </w:r>
+    </w:p>
+    <w:p>
+      <w:pPr>
+        <w:pStyle w:val="Heading2"/>
+        <w:rPr>
+          <w:color w:val="000000" w:themeColor="text1"/>
+        </w:rPr>
+      </w:pPr>
+      <w:bookmarkStart w:id="9" w:name="dpkis-threat-model"/>
       <w:bookmarkEnd w:id="9"/>
-    </w:p>
-    <w:p>
-      <w:pPr>
-        <w:pStyle w:val="Heading2"/>
-        <w:rPr>
-          <w:rFonts w:eastAsiaTheme="minorHAnsi"/>
-          <w:color w:val="000000" w:themeColor="text1"/>
-        </w:rPr>
-      </w:pPr>
-      <w:r>
-        <w:br w:type="page"/>
-      </w:r>
-      <w:r>
-        <w:rPr>
-          <w:color w:val="000000" w:themeColor="text1"/>
-        </w:rPr>
-        <w:t>2. DPKI’s Answer To The Web’s Trust Problems</w:t>
-      </w:r>
-    </w:p>
-    <w:p>
-      <w:pPr>
-        <w:pStyle w:val="Heading4"/>
-        <w:rPr>
-          <w:color w:val="000000" w:themeColor="text1"/>
-        </w:rPr>
-      </w:pPr>
-      <w:r>
-        <w:rPr>
-          <w:i/>
-          <w:color w:val="000000" w:themeColor="text1"/>
-        </w:rPr>
-        <w:t>Section Contributors Alphabetical By Last Name: Drummond Reed, and Greg Slepak</w:t>
-      </w:r>
-    </w:p>
-    <w:p>
-      <w:pPr>
-        <w:pStyle w:val="FirstParagraph"/>
-      </w:pPr>
-      <w:r>
-        <w:t xml:space="preserve">The answer is not to abandon PKI, but to find an alternative: DPKI, a future specification for a </w:t>
-      </w:r>
-      <w:r>
-        <w:rPr>
-          <w:i/>
-        </w:rPr>
-        <w:t>decentralized</w:t>
-      </w:r>
-      <w:r>
-        <w:t xml:space="preserve"> public-key infrastructure.</w:t>
-      </w:r>
-    </w:p>
-    <w:p>
-      <w:pPr>
-        <w:pStyle w:val="BodyText"/>
-      </w:pPr>
-      <w:r>
-        <w:t xml:space="preserve">The goal of DPKI is to ensure that, unlike PKIX, no single third-party can compromise the integrity and security of the system as as whole. Trust is decentralized through the use of technologies that make it possible for geographically and politically disparate entities to reach consensus on the state of a shared database. DPKI focuses primarily on decentralized key-value datastores, called </w:t>
-      </w:r>
-      <w:r>
-        <w:rPr>
-          <w:i/>
-        </w:rPr>
-        <w:t>blockchains</w:t>
-      </w:r>
-      <w:r>
-        <w:t>, but it is perfectly capable of supporting other technologies that provide similar or superior security properties.</w:t>
-      </w:r>
-    </w:p>
-    <w:p>
-      <w:pPr>
-        <w:pStyle w:val="BodyText"/>
-      </w:pPr>
-      <w:r>
-        <w:t xml:space="preserve">Third-parties, who are called miners (or validators), still exist, but their role is limited to ensuring the security and integrity of the blockchain (or </w:t>
-      </w:r>
-      <w:r>
-        <w:rPr>
-          <w:i/>
-        </w:rPr>
-        <w:t>decentralized ledger</w:t>
-      </w:r>
-      <w:r>
-        <w:t xml:space="preserve">). These third-parties are financially incentivized by a </w:t>
-      </w:r>
-      <w:r>
-        <w:rPr>
-          <w:i/>
-        </w:rPr>
-        <w:t>consensus protocol</w:t>
-      </w:r>
-      <w:r>
-        <w:t xml:space="preserve"> to follow the rules of the protocol. Deviation from the protocol results in financial punishment, while consistency with the protocol typically results in financial reward. Bitcoin, devised by Satoshi Nakamoto, is the first such successful protocol. It is based on </w:t>
-      </w:r>
-      <w:r>
-        <w:rPr>
-          <w:i/>
-        </w:rPr>
-        <w:t>proof-of-work</w:t>
-      </w:r>
-      <w:r>
-        <w:t xml:space="preserve">, in which the </w:t>
-      </w:r>
-      <w:r>
-        <w:rPr>
-          <w:i/>
-        </w:rPr>
-        <w:t>energy expenditure</w:t>
-      </w:r>
-      <w:r>
-        <w:t xml:space="preserve"> of "miners" is used to secure the database.</w:t>
-      </w:r>
-    </w:p>
-    <w:p>
-      <w:pPr>
-        <w:pStyle w:val="BodyText"/>
-      </w:pPr>
-      <w:r>
-        <w:t>A principal can be given direct control and ownership of a globally readable identifier like a website domain by registering the identifier in a blockchain, just like any other type of transaction. Within the key-value datastore (NOTE: In this case "key" refers to a database lookup string, not a public or private key.), the principal uses the identifier as the lookup key.</w:t>
-      </w:r>
-    </w:p>
-    <w:p>
-      <w:pPr>
-        <w:pStyle w:val="BodyText"/>
-      </w:pPr>
-      <w:r>
-        <w:t>Simultaneously, blockchains allow for the assignment of arbitrary data such as public keys to these identifiers and permit those values to be globally readable in a secure manner that is not vulnerable to the MITM attacks that are possible in PKIX. This is done by linking an identifier’s lookup value to the latest and most correct public keys for that identifier.</w:t>
-      </w:r>
-    </w:p>
-    <w:p>
-      <w:pPr>
-        <w:pStyle w:val="BodyText"/>
-      </w:pPr>
-      <w:r>
-        <w:t>In this design, control of over the identifier is returned to the principal. No longer is it trivial for any one entity to undermine the security of the entire system or to compromise an identifier that is not theirs. This is how DPKI is able to address both the security and the usability problems that plague DNS and X.509 PKIX.</w:t>
-      </w:r>
-    </w:p>
-    <w:p>
-      <w:pPr>
-        <w:pStyle w:val="BodyText"/>
-      </w:pPr>
-      <w:r>
-        <w:t xml:space="preserve">A complete description of blockchains and their consensus protocols is beyond the scope of this paper. However, </w:t>
-      </w:r>
-      <w:r>
-        <w:rPr>
-          <w:i/>
-        </w:rPr>
-        <w:t>§5, "Security of Identifiers and Public-Keys"</w:t>
-      </w:r>
-      <w:r>
-        <w:t xml:space="preserve">, discusses some of their security properties and the Appendix </w:t>
-      </w:r>
-      <w:r>
-        <w:rPr>
-          <w:i/>
-        </w:rPr>
-        <w:t>“Thin Client Details”</w:t>
-      </w:r>
-      <w:r>
-        <w:t xml:space="preserve"> describes how the data in these blockchains can be securely accessed from mobile devices that do not themselves have a full copy of the blockchain.</w:t>
-      </w:r>
-    </w:p>
-    <w:p>
-      <w:pPr>
-        <w:pStyle w:val="Heading2"/>
-        <w:rPr>
-          <w:color w:val="000000" w:themeColor="text1"/>
-        </w:rPr>
-      </w:pPr>
-      <w:bookmarkStart w:id="10" w:name="dpkis-threat-model"/>
-      <w:bookmarkEnd w:id="10"/>
       <w:r>
         <w:rPr>
           <w:color w:val="000000" w:themeColor="text1"/>
@@ -924,8 +922,8 @@
       <w:r>
         <w:t xml:space="preserve"> for details.</w:t>
       </w:r>
-      <w:bookmarkStart w:id="11" w:name="registration-and-identifiers"/>
-      <w:bookmarkEnd w:id="11"/>
+      <w:bookmarkStart w:id="10" w:name="registration-and-identifiers"/>
+      <w:bookmarkEnd w:id="10"/>
     </w:p>
     <w:p>
       <w:pPr>
@@ -1036,8 +1034,8 @@
           <w:color w:val="000000" w:themeColor="text1"/>
         </w:rPr>
       </w:pPr>
-      <w:bookmarkStart w:id="12" w:name="the-requirements-of-dpki-registration"/>
-      <w:bookmarkEnd w:id="12"/>
+      <w:bookmarkStart w:id="11" w:name="the-requirements-of-dpki-registration"/>
+      <w:bookmarkEnd w:id="11"/>
       <w:r>
         <w:rPr>
           <w:color w:val="000000" w:themeColor="text1"/>
@@ -1245,8 +1243,8 @@
           <w:color w:val="000000" w:themeColor="text1"/>
         </w:rPr>
       </w:pPr>
-      <w:bookmarkStart w:id="13" w:name="the-mechanics-of-dpki-registration"/>
-      <w:bookmarkEnd w:id="13"/>
+      <w:bookmarkStart w:id="12" w:name="the-mechanics-of-dpki-registration"/>
+      <w:bookmarkEnd w:id="12"/>
       <w:r>
         <w:rPr>
           <w:color w:val="000000" w:themeColor="text1"/>
@@ -1335,8 +1333,8 @@
           <w:color w:val="000000" w:themeColor="text1"/>
         </w:rPr>
       </w:pPr>
-      <w:bookmarkStart w:id="14" w:name="security-of-identifiers-and-public-keys"/>
-      <w:bookmarkEnd w:id="14"/>
+      <w:bookmarkStart w:id="13" w:name="security-of-identifiers-and-public-keys"/>
+      <w:bookmarkEnd w:id="13"/>
       <w:r>
         <w:br w:type="page"/>
       </w:r>
@@ -1429,8 +1427,8 @@
           <w:color w:val="000000" w:themeColor="text1"/>
         </w:rPr>
       </w:pPr>
-      <w:bookmarkStart w:id="15" w:name="protecting-against-centralization"/>
-      <w:bookmarkEnd w:id="15"/>
+      <w:bookmarkStart w:id="14" w:name="protecting-against-centralization"/>
+      <w:bookmarkEnd w:id="14"/>
       <w:r>
         <w:rPr>
           <w:color w:val="000000" w:themeColor="text1"/>
@@ -1574,64 +1572,64 @@
           <w:color w:val="000000" w:themeColor="text1"/>
         </w:rPr>
       </w:pPr>
-      <w:bookmarkStart w:id="16" w:name="a-datastore-agnostic-protocol-to-protect"/>
+      <w:bookmarkStart w:id="15" w:name="a-datastore-agnostic-protocol-to-protect"/>
+      <w:bookmarkEnd w:id="15"/>
+      <w:r>
+        <w:rPr>
+          <w:color w:val="000000" w:themeColor="text1"/>
+        </w:rPr>
+        <w:t xml:space="preserve">5.1.1 </w:t>
+      </w:r>
+      <w:r>
+        <w:rPr>
+          <w:color w:val="000000" w:themeColor="text1"/>
+        </w:rPr>
+        <w:t>A Datastore Agnostic Protocol To Protect Against Centralization</w:t>
+      </w:r>
+    </w:p>
+    <w:p>
+      <w:pPr>
+        <w:pStyle w:val="FirstParagraph"/>
+      </w:pPr>
+      <w:r>
+        <w:t>If DPKI were to specify a specific blockchain as its "de facto decentralized datastore", it would put centralization pressures on that blockchain. Worse, using a de facto datastore would could break DPKI if the blockchain became abandoned due to a lack of interest in the chain. Software developers, having coded support for a specific blockchain, would have to expend significant effort to rewrite that software to migrate to a different blockchain. Meanwhile, there could be serious security concerns or QoS issues.</w:t>
+      </w:r>
+    </w:p>
+    <w:p>
+      <w:pPr>
+        <w:pStyle w:val="BodyText"/>
+      </w:pPr>
+      <w:r>
+        <w:t xml:space="preserve">Therefore, the use of an </w:t>
+      </w:r>
+      <w:r>
+        <w:rPr>
+          <w:i/>
+        </w:rPr>
+        <w:t>agnostic protocol</w:t>
+      </w:r>
+      <w:r>
+        <w:t xml:space="preserve"> for accessing decentralized datastores is a </w:t>
+      </w:r>
+      <w:r>
+        <w:rPr>
+          <w:i/>
+        </w:rPr>
+        <w:t>fundamental requirement</w:t>
+      </w:r>
+      <w:r>
+        <w:t xml:space="preserve"> to ensure the functioning and the decentralization of the DPKI as a whole. Agnostic protocols make it easier for users and developers to migrate should a different datastore better serves their needs. The mere existence of this possibility creates a market of decentralized datastores competing to meet the needs of users.</w:t>
+      </w:r>
+    </w:p>
+    <w:p>
+      <w:pPr>
+        <w:pStyle w:val="Heading3"/>
+        <w:rPr>
+          <w:color w:val="000000" w:themeColor="text1"/>
+        </w:rPr>
+      </w:pPr>
+      <w:bookmarkStart w:id="16" w:name="securely-accessing-blockchain-data"/>
       <w:bookmarkEnd w:id="16"/>
-      <w:r>
-        <w:rPr>
-          <w:color w:val="000000" w:themeColor="text1"/>
-        </w:rPr>
-        <w:t xml:space="preserve">5.1.1 </w:t>
-      </w:r>
-      <w:r>
-        <w:rPr>
-          <w:color w:val="000000" w:themeColor="text1"/>
-        </w:rPr>
-        <w:t>A Datastore Agnostic Protocol To Protect Against Centralization</w:t>
-      </w:r>
-    </w:p>
-    <w:p>
-      <w:pPr>
-        <w:pStyle w:val="FirstParagraph"/>
-      </w:pPr>
-      <w:r>
-        <w:t>If DPKI were to specify a specific blockchain as its "de facto decentralized datastore", it would put centralization pressures on that blockchain. Worse, using a de facto datastore would could break DPKI if the blockchain became abandoned due to a lack of interest in the chain. Software developers, having coded support for a specific blockchain, would have to expend significant effort to rewrite that software to migrate to a different blockchain. Meanwhile, there could be serious security concerns or QoS issues.</w:t>
-      </w:r>
-    </w:p>
-    <w:p>
-      <w:pPr>
-        <w:pStyle w:val="BodyText"/>
-      </w:pPr>
-      <w:r>
-        <w:t xml:space="preserve">Therefore, the use of an </w:t>
-      </w:r>
-      <w:r>
-        <w:rPr>
-          <w:i/>
-        </w:rPr>
-        <w:t>agnostic protocol</w:t>
-      </w:r>
-      <w:r>
-        <w:t xml:space="preserve"> for accessing decentralized datastores is a </w:t>
-      </w:r>
-      <w:r>
-        <w:rPr>
-          <w:i/>
-        </w:rPr>
-        <w:t>fundamental requirement</w:t>
-      </w:r>
-      <w:r>
-        <w:t xml:space="preserve"> to ensure the functioning and the decentralization of the DPKI as a whole. Agnostic protocols make it easier for users and developers to migrate should a different datastore better serves their needs. The mere existence of this possibility creates a market of decentralized datastores competing to meet the needs of users.</w:t>
-      </w:r>
-    </w:p>
-    <w:p>
-      <w:pPr>
-        <w:pStyle w:val="Heading3"/>
-        <w:rPr>
-          <w:color w:val="000000" w:themeColor="text1"/>
-        </w:rPr>
-      </w:pPr>
-      <w:bookmarkStart w:id="17" w:name="securely-accessing-blockchain-data"/>
-      <w:bookmarkEnd w:id="17"/>
       <w:r>
         <w:rPr>
           <w:color w:val="000000" w:themeColor="text1"/>
@@ -1718,19 +1716,82 @@
           <w:color w:val="000000" w:themeColor="text1"/>
         </w:rPr>
       </w:pPr>
-      <w:bookmarkStart w:id="18" w:name="protecting-against-censorship"/>
+      <w:bookmarkStart w:id="17" w:name="protecting-against-censorship"/>
+      <w:bookmarkEnd w:id="17"/>
+      <w:r>
+        <w:rPr>
+          <w:color w:val="000000" w:themeColor="text1"/>
+        </w:rPr>
+        <w:t xml:space="preserve">5.3 </w:t>
+      </w:r>
+      <w:r>
+        <w:rPr>
+          <w:color w:val="000000" w:themeColor="text1"/>
+        </w:rPr>
+        <w:t>Protecting Against Censorship</w:t>
+      </w:r>
+    </w:p>
+    <w:p>
+      <w:pPr>
+        <w:pStyle w:val="FirstParagraph"/>
+      </w:pPr>
+      <w:r>
+        <w:t>Finally, the security of DPKI must address censorship: whether the datastores are accessible to end users. A blockchain isn’t useful if an ISP is censoring it.</w:t>
+      </w:r>
+    </w:p>
+    <w:p>
+      <w:pPr>
+        <w:pStyle w:val="BodyText"/>
+      </w:pPr>
+      <w:r>
+        <w:t>Censorship circumvention technologies such as mesh networking, proxies, and onion routing, can be used to bypass censorship of a blockchain network.</w:t>
+      </w:r>
+    </w:p>
+    <w:p>
+      <w:pPr>
+        <w:pStyle w:val="BodyText"/>
+      </w:pPr>
+      <w:r>
+        <w:t>A separate but related concern is censorship of the data that’s referenced by a blockchain, such as when a hash is stored in the value for an identifier, and the data represented by that hash is stored elsewhere. In this situation, the same techniques (e.g., onion routing, proxies) can be used in addition to looking up the hash over various different storage mechanisms [ref: see IPFS, Blockstore].</w:t>
+      </w:r>
+    </w:p>
+    <w:p>
+      <w:pPr>
+        <w:pStyle w:val="Heading2"/>
+        <w:rPr>
+          <w:color w:val="000000" w:themeColor="text1"/>
+        </w:rPr>
+      </w:pPr>
+      <w:bookmarkStart w:id="18" w:name="recovering-lost-identifiers---private-ke"/>
       <w:bookmarkEnd w:id="18"/>
       <w:r>
         <w:rPr>
           <w:color w:val="000000" w:themeColor="text1"/>
         </w:rPr>
-        <w:t xml:space="preserve">5.3 </w:t>
-      </w:r>
-      <w:r>
-        <w:rPr>
-          <w:color w:val="000000" w:themeColor="text1"/>
-        </w:rPr>
-        <w:t>Protecting Against Censorship</w:t>
+        <w:br w:type="page"/>
+      </w:r>
+      <w:r>
+        <w:rPr>
+          <w:color w:val="000000" w:themeColor="text1"/>
+        </w:rPr>
+        <w:t>6. Recovering Lost Identifiers - Private Key Management</w:t>
+      </w:r>
+    </w:p>
+    <w:p>
+      <w:pPr>
+        <w:pStyle w:val="Heading4"/>
+        <w:rPr>
+          <w:color w:val="000000" w:themeColor="text1"/>
+        </w:rPr>
+      </w:pPr>
+      <w:bookmarkStart w:id="19" w:name="section-contributors-alphabetical-by-las"/>
+      <w:bookmarkEnd w:id="19"/>
+      <w:r>
+        <w:rPr>
+          <w:i/>
+          <w:color w:val="000000" w:themeColor="text1"/>
+        </w:rPr>
+        <w:t>Section Contributors Alphabetical By Last Name: Vitalik Buterin, Christian Lundkvist, Pavel Kravchenko, Jude Nelson, Duke Dorje, Arthur Brock, Greg Slepak, Noah Thorp, and Harlan T Wood</w:t>
       </w:r>
     </w:p>
     <w:p>
@@ -1738,81 +1799,18 @@
         <w:pStyle w:val="FirstParagraph"/>
       </w:pPr>
       <w:r>
-        <w:t>Finally, the security of DPKI must address censorship: whether the datastores are accessible to end users. A blockchain isn’t useful if an ISP is censoring it.</w:t>
-      </w:r>
-    </w:p>
-    <w:p>
-      <w:pPr>
-        <w:pStyle w:val="BodyText"/>
-      </w:pPr>
-      <w:r>
-        <w:t>Censorship circumvention technologies such as mesh networking, proxies, and onion routing, can be used to bypass censorship of a blockchain network.</w:t>
-      </w:r>
-    </w:p>
-    <w:p>
-      <w:pPr>
-        <w:pStyle w:val="BodyText"/>
-      </w:pPr>
-      <w:r>
-        <w:t>A separate but related concern is censorship of the data that’s referenced by a blockchain, such as when a hash is stored in the value for an identifier, and the data represented by that hash is stored elsewhere. In this situation, the same techniques (e.g., onion routing, proxies) can be used in addition to looking up the hash over various different storage mechanisms [ref: see IPFS, Blockstore].</w:t>
-      </w:r>
-    </w:p>
-    <w:p>
-      <w:pPr>
-        <w:pStyle w:val="Heading2"/>
-        <w:rPr>
-          <w:color w:val="000000" w:themeColor="text1"/>
-        </w:rPr>
-      </w:pPr>
-      <w:bookmarkStart w:id="19" w:name="recovering-lost-identifiers---private-ke"/>
-      <w:bookmarkEnd w:id="19"/>
-      <w:r>
-        <w:rPr>
-          <w:color w:val="000000" w:themeColor="text1"/>
-        </w:rPr>
-        <w:br w:type="page"/>
-      </w:r>
-      <w:r>
-        <w:rPr>
-          <w:color w:val="000000" w:themeColor="text1"/>
-        </w:rPr>
-        <w:t>6. Recovering Lost Identifiers - Private Key Management</w:t>
-      </w:r>
-    </w:p>
-    <w:p>
-      <w:pPr>
-        <w:pStyle w:val="Heading4"/>
-        <w:rPr>
-          <w:color w:val="000000" w:themeColor="text1"/>
-        </w:rPr>
-      </w:pPr>
-      <w:bookmarkStart w:id="20" w:name="section-contributors-alphabetical-by-las"/>
+        <w:t>Strong, reliable ownership of identifiers can make those identifiers highly valuable. Identifiers could be used to authenticate a user to the door of their house, their car, etc. These identifiers begin to represent the "keys to one’s kingdom". It would be catastrophic if these identifiers were lost or compromised. Addressing that problem is therefore of paramount importance to DPKI’s success.</w:t>
+      </w:r>
+    </w:p>
+    <w:p>
+      <w:pPr>
+        <w:pStyle w:val="Heading3"/>
+        <w:rPr>
+          <w:color w:val="000000" w:themeColor="text1"/>
+        </w:rPr>
+      </w:pPr>
+      <w:bookmarkStart w:id="20" w:name="two-forms-of-loss"/>
       <w:bookmarkEnd w:id="20"/>
-      <w:r>
-        <w:rPr>
-          <w:i/>
-          <w:color w:val="000000" w:themeColor="text1"/>
-        </w:rPr>
-        <w:t>Section Contributors Alphabetical By Last Name: Vitalik Buterin, Christian Lundkvist, Pavel Kravchenko, Jude Nelson, Duke Dorje, Arthur Brock, Greg Slepak, Noah Thorp, and Harlan T Wood</w:t>
-      </w:r>
-    </w:p>
-    <w:p>
-      <w:pPr>
-        <w:pStyle w:val="FirstParagraph"/>
-      </w:pPr>
-      <w:r>
-        <w:t>Strong, reliable ownership of identifiers can make those identifiers highly valuable. Identifiers could be used to authenticate a user to the door of their house, their car, etc. These identifiers begin to represent the "keys to one’s kingdom". It would be catastrophic if these identifiers were lost or compromised. Addressing that problem is therefore of paramount importance to DPKI’s success.</w:t>
-      </w:r>
-    </w:p>
-    <w:p>
-      <w:pPr>
-        <w:pStyle w:val="Heading3"/>
-        <w:rPr>
-          <w:color w:val="000000" w:themeColor="text1"/>
-        </w:rPr>
-      </w:pPr>
-      <w:bookmarkStart w:id="21" w:name="two-forms-of-loss"/>
-      <w:bookmarkEnd w:id="21"/>
       <w:r>
         <w:rPr>
           <w:color w:val="000000" w:themeColor="text1"/>
@@ -1944,58 +1942,58 @@
           <w:color w:val="000000" w:themeColor="text1"/>
         </w:rPr>
       </w:pPr>
-      <w:bookmarkStart w:id="22" w:name="recovery-of-the-master-key"/>
+      <w:bookmarkStart w:id="21" w:name="recovery-of-the-master-key"/>
+      <w:bookmarkEnd w:id="21"/>
+      <w:r>
+        <w:rPr>
+          <w:color w:val="000000" w:themeColor="text1"/>
+        </w:rPr>
+        <w:t xml:space="preserve">6.2 </w:t>
+      </w:r>
+      <w:r>
+        <w:rPr>
+          <w:color w:val="000000" w:themeColor="text1"/>
+        </w:rPr>
+        <w:t>Recovery of the Master Key</w:t>
+      </w:r>
+    </w:p>
+    <w:p>
+      <w:pPr>
+        <w:pStyle w:val="FirstParagraph"/>
+      </w:pPr>
+      <w:r>
+        <w:rPr>
+          <w:i/>
+        </w:rPr>
+        <w:t>He who controls the master key to an identifier is the identifier’s master.</w:t>
+      </w:r>
+    </w:p>
+    <w:p>
+      <w:pPr>
+        <w:pStyle w:val="BodyText"/>
+      </w:pPr>
+      <w:r>
+        <w:t xml:space="preserve">There are various mechanisms that can be used to recover a </w:t>
+      </w:r>
+      <w:r>
+        <w:rPr>
+          <w:i/>
+        </w:rPr>
+        <w:t>master key</w:t>
+      </w:r>
+      <w:r>
+        <w:t xml:space="preserve"> in a decentralized system.</w:t>
+      </w:r>
+    </w:p>
+    <w:p>
+      <w:pPr>
+        <w:pStyle w:val="Heading4"/>
+        <w:rPr>
+          <w:color w:val="000000" w:themeColor="text1"/>
+        </w:rPr>
+      </w:pPr>
+      <w:bookmarkStart w:id="22" w:name="recombining-shards-of-the-master-key"/>
       <w:bookmarkEnd w:id="22"/>
-      <w:r>
-        <w:rPr>
-          <w:color w:val="000000" w:themeColor="text1"/>
-        </w:rPr>
-        <w:t xml:space="preserve">6.2 </w:t>
-      </w:r>
-      <w:r>
-        <w:rPr>
-          <w:color w:val="000000" w:themeColor="text1"/>
-        </w:rPr>
-        <w:t>Recovery of the Master Key</w:t>
-      </w:r>
-    </w:p>
-    <w:p>
-      <w:pPr>
-        <w:pStyle w:val="FirstParagraph"/>
-      </w:pPr>
-      <w:r>
-        <w:rPr>
-          <w:i/>
-        </w:rPr>
-        <w:t>He who controls the master key to an identifier is the identifier’s master.</w:t>
-      </w:r>
-    </w:p>
-    <w:p>
-      <w:pPr>
-        <w:pStyle w:val="BodyText"/>
-      </w:pPr>
-      <w:r>
-        <w:t xml:space="preserve">There are various mechanisms that can be used to recover a </w:t>
-      </w:r>
-      <w:r>
-        <w:rPr>
-          <w:i/>
-        </w:rPr>
-        <w:t>master key</w:t>
-      </w:r>
-      <w:r>
-        <w:t xml:space="preserve"> in a decentralized system.</w:t>
-      </w:r>
-    </w:p>
-    <w:p>
-      <w:pPr>
-        <w:pStyle w:val="Heading4"/>
-        <w:rPr>
-          <w:color w:val="000000" w:themeColor="text1"/>
-        </w:rPr>
-      </w:pPr>
-      <w:bookmarkStart w:id="23" w:name="recombining-shards-of-the-master-key"/>
-      <w:bookmarkEnd w:id="23"/>
       <w:r>
         <w:rPr>
           <w:color w:val="000000" w:themeColor="text1"/>
@@ -2106,19 +2104,71 @@
           <w:color w:val="000000" w:themeColor="text1"/>
         </w:rPr>
       </w:pPr>
-      <w:bookmarkStart w:id="24" w:name="protecting-against-compromise"/>
+      <w:bookmarkStart w:id="23" w:name="protecting-against-compromise"/>
+      <w:bookmarkEnd w:id="23"/>
+      <w:r>
+        <w:rPr>
+          <w:color w:val="000000" w:themeColor="text1"/>
+        </w:rPr>
+        <w:t xml:space="preserve">6.2.2 </w:t>
+      </w:r>
+      <w:r>
+        <w:rPr>
+          <w:color w:val="000000" w:themeColor="text1"/>
+        </w:rPr>
+        <w:t>Protecting Against Compromise</w:t>
+      </w:r>
+    </w:p>
+    <w:p>
+      <w:pPr>
+        <w:pStyle w:val="FirstParagraph"/>
+      </w:pPr>
+      <w:r>
+        <w:t xml:space="preserve">The danger of compromise comes about from a single entity having the master key in their possession any point in time. We can address this issue by ensuring that </w:t>
+      </w:r>
+      <w:r>
+        <w:rPr>
+          <w:i/>
+        </w:rPr>
+        <w:t>no single entity possess the master key at any single point in time.</w:t>
+      </w:r>
+    </w:p>
+    <w:p>
+      <w:pPr>
+        <w:pStyle w:val="BodyText"/>
+      </w:pPr>
+      <w:r>
+        <w:t>For example, we can envision a system where, upon registration, users select five entities that they trust to guard their identity. These entities could be represented by trusted persons, organizations, or even devices. Though they act like authorities, they are never forced upon anyone and are always chosen by the principal themselves.</w:t>
+      </w:r>
+    </w:p>
+    <w:p>
+      <w:pPr>
+        <w:pStyle w:val="BodyText"/>
+      </w:pPr>
+      <w:r>
+        <w:t>A master key is then generated ephemerally, broken into shards, sent to these entities, and immediately destroyed. Threshold signature schemes can be used in place of Shamir Secret Sharing so that a master key never needs to be recombined in its entirety on any given device.</w:t>
+      </w:r>
+    </w:p>
+    <w:p>
+      <w:pPr>
+        <w:pStyle w:val="Heading4"/>
+        <w:rPr>
+          <w:color w:val="000000" w:themeColor="text1"/>
+        </w:rPr>
+      </w:pPr>
+      <w:bookmarkStart w:id="24" w:name="using-smart-contracts"/>
       <w:bookmarkEnd w:id="24"/>
       <w:r>
         <w:rPr>
           <w:color w:val="000000" w:themeColor="text1"/>
         </w:rPr>
-        <w:t xml:space="preserve">6.2.2 </w:t>
-      </w:r>
-      <w:r>
-        <w:rPr>
-          <w:color w:val="000000" w:themeColor="text1"/>
-        </w:rPr>
-        <w:t>Protecting Against Compromise</w:t>
+        <w:t xml:space="preserve">6.2.3 </w:t>
+      </w:r>
+      <w:r>
+        <w:rPr>
+          <w:color w:val="000000" w:themeColor="text1"/>
+        </w:rPr>
+        <w:t>Using Smart Contracts</w:t>
       </w:r>
     </w:p>
     <w:p>
@@ -2126,13 +2176,13 @@
         <w:pStyle w:val="FirstParagraph"/>
       </w:pPr>
       <w:r>
-        <w:t xml:space="preserve">The danger of compromise comes about from a single entity having the master key in their possession any point in time. We can address this issue by ensuring that </w:t>
-      </w:r>
-      <w:r>
-        <w:rPr>
-          <w:i/>
-        </w:rPr>
-        <w:t>no single entity possess the master key at any single point in time.</w:t>
+        <w:t xml:space="preserve">Some blockchains, such as Ethereum, support arbitrary computation. In such cases, </w:t>
+      </w:r>
+      <w:r>
+        <w:rPr>
+          <w:i/>
+        </w:rPr>
+        <w:t>principals can construct recovery mechanisms proportional to their level of paranoia.</w:t>
       </w:r>
     </w:p>
     <w:p>
@@ -2140,7 +2190,46 @@
         <w:pStyle w:val="BodyText"/>
       </w:pPr>
       <w:r>
-        <w:t>For example, we can envision a system where, upon registration, users select five entities that they trust to guard their identity. These entities could be represented by trusted persons, organizations, or even devices. Though they act like authorities, they are never forced upon anyone and are always chosen by the principal themselves.</w:t>
+        <w:t>As a trivial example, a company like Google could secure their control over a blockchain-domain by using a namespace where a smart contract is used to update its value. The smart contract can be coded to function only when it receives a message signed by 6 out of 10 entities, or follow any other arbitrary logic.</w:t>
+      </w:r>
+    </w:p>
+    <w:p>
+      <w:pPr>
+        <w:pStyle w:val="Heading3"/>
+        <w:rPr>
+          <w:color w:val="000000" w:themeColor="text1"/>
+        </w:rPr>
+      </w:pPr>
+      <w:bookmarkStart w:id="25" w:name="recovery-andor-revocation-of-subkeys"/>
+      <w:bookmarkEnd w:id="25"/>
+      <w:r>
+        <w:rPr>
+          <w:color w:val="000000" w:themeColor="text1"/>
+        </w:rPr>
+        <w:t xml:space="preserve">6.3 </w:t>
+      </w:r>
+      <w:r>
+        <w:rPr>
+          <w:color w:val="000000" w:themeColor="text1"/>
+        </w:rPr>
+        <w:t>Recovery And/Or Revocation of Subkeys</w:t>
+      </w:r>
+    </w:p>
+    <w:p>
+      <w:pPr>
+        <w:pStyle w:val="FirstParagraph"/>
+      </w:pPr>
+      <w:r>
+        <w:t xml:space="preserve">Subkey compromise or loss is less of a concern than loss or compromise of a </w:t>
+      </w:r>
+      <w:r>
+        <w:rPr>
+          <w:i/>
+        </w:rPr>
+        <w:t>master key</w:t>
+      </w:r>
+      <w:r>
+        <w:t>, because verification is typically done using the current set of subkeys for an identifier. If a subkey is lost or compromised, the master key can simply be used to securely generate and replace the old subkey(s) in a blockchain. However, depending on how they are used, old subkeys might still require recovery or revocation.</w:t>
       </w:r>
     </w:p>
     <w:p>
@@ -2148,29 +2237,70 @@
         <w:pStyle w:val="BodyText"/>
       </w:pPr>
       <w:r>
-        <w:t>A master key is then generated ephemerally, broken into shards, sent to these entities, and immediately destroyed. Threshold signature schemes can be used in place of Shamir Secret Sharing so that a master key never needs to be recombined in its entirety on any given device.</w:t>
-      </w:r>
-    </w:p>
-    <w:p>
-      <w:pPr>
-        <w:pStyle w:val="Heading4"/>
-        <w:rPr>
-          <w:color w:val="000000" w:themeColor="text1"/>
-        </w:rPr>
-      </w:pPr>
-      <w:bookmarkStart w:id="25" w:name="using-smart-contracts"/>
-      <w:bookmarkEnd w:id="25"/>
-      <w:r>
-        <w:rPr>
-          <w:color w:val="000000" w:themeColor="text1"/>
-        </w:rPr>
-        <w:t xml:space="preserve">6.2.3 </w:t>
-      </w:r>
-      <w:r>
-        <w:rPr>
-          <w:color w:val="000000" w:themeColor="text1"/>
-        </w:rPr>
-        <w:t>Using Smart Contracts</w:t>
+        <w:t xml:space="preserve">As mentioned previously, the importance of the master key implies that identifiers will be authenticated through messages signed by the </w:t>
+      </w:r>
+      <w:r>
+        <w:rPr>
+          <w:i/>
+        </w:rPr>
+        <w:t>subkeys</w:t>
+      </w:r>
+      <w:r>
+        <w:t xml:space="preserve"> of an identifier, and not messages signed by the </w:t>
+      </w:r>
+      <w:r>
+        <w:rPr>
+          <w:i/>
+        </w:rPr>
+        <w:t>master key</w:t>
+      </w:r>
+      <w:r>
+        <w:t xml:space="preserve">. However, since those messages are typically associated with the identifier itself, they are in effect being signed by the master key (since the </w:t>
+      </w:r>
+      <w:r>
+        <w:rPr>
+          <w:i/>
+        </w:rPr>
+        <w:t>master key</w:t>
+      </w:r>
+      <w:r>
+        <w:t xml:space="preserve"> is directly tied to the identifier). Therefore, the master key can still be used to sign and disseminate messages revoking one or more historical subkeys.</w:t>
+      </w:r>
+    </w:p>
+    <w:p>
+      <w:pPr>
+        <w:pStyle w:val="BodyText"/>
+      </w:pPr>
+      <w:r>
+        <w:t>Recovery of lost subkeys can be done using the sharding mechanisms described previously. Alternatively, as with the group-based recovery schemes described above, a principal can choose to designate authority over their identifier to a group. This group could have the ability to sign new subkeys as belonging to the identifier, as well as the ability to sign messages that indicate an old key was compromised and therefore revoked.</w:t>
+      </w:r>
+    </w:p>
+    <w:p>
+      <w:pPr>
+        <w:pStyle w:val="Heading2"/>
+        <w:rPr>
+          <w:color w:val="000000" w:themeColor="text1"/>
+        </w:rPr>
+      </w:pPr>
+      <w:bookmarkStart w:id="26" w:name="conclusion"/>
+      <w:bookmarkEnd w:id="26"/>
+      <w:r>
+        <w:rPr>
+          <w:color w:val="000000" w:themeColor="text1"/>
+        </w:rPr>
+        <w:br w:type="page"/>
+      </w:r>
+      <w:r>
+        <w:rPr>
+          <w:color w:val="000000" w:themeColor="text1"/>
+        </w:rPr>
+        <w:t xml:space="preserve">7. </w:t>
+      </w:r>
+      <w:r>
+        <w:rPr>
+          <w:color w:val="000000" w:themeColor="text1"/>
+        </w:rPr>
+        <w:t>Conclusion</w:t>
       </w:r>
     </w:p>
     <w:p>
@@ -2178,13 +2308,7 @@
         <w:pStyle w:val="FirstParagraph"/>
       </w:pPr>
       <w:r>
-        <w:t xml:space="preserve">Some blockchains, such as Ethereum, support arbitrary computation. In such cases, </w:t>
-      </w:r>
-      <w:r>
-        <w:rPr>
-          <w:i/>
-        </w:rPr>
-        <w:t>principals can construct recovery mechanisms proportional to their level of paranoia.</w:t>
+        <w:t>In this paper, we discussed how identity is managed online today through globally-readable identifiers like website domains. We identified various security and usability problems in the Internet’s two primary identity management systems: DNS and X.509 PKIX. We pinpointed the source of these problems to be the centralized nature of these systems, which prevents the entities represented by these identifiers from truly controlling them, making it possible for third-parties to compromise their security.</w:t>
       </w:r>
     </w:p>
     <w:p>
@@ -2192,46 +2316,16 @@
         <w:pStyle w:val="BodyText"/>
       </w:pPr>
       <w:r>
-        <w:t>As a trivial example, a company like Google could secure their control over a blockchain-domain by using a namespace where a smart contract is used to update its value. The smart contract can be coded to function only when it receives a message signed by 6 out of 10 entities, or follow any other arbitrary logic.</w:t>
-      </w:r>
-    </w:p>
-    <w:p>
-      <w:pPr>
-        <w:pStyle w:val="Heading3"/>
-        <w:rPr>
-          <w:color w:val="000000" w:themeColor="text1"/>
-        </w:rPr>
-      </w:pPr>
-      <w:bookmarkStart w:id="26" w:name="recovery-andor-revocation-of-subkeys"/>
-      <w:bookmarkEnd w:id="26"/>
-      <w:r>
-        <w:rPr>
-          <w:color w:val="000000" w:themeColor="text1"/>
-        </w:rPr>
-        <w:t xml:space="preserve">6.3 </w:t>
-      </w:r>
-      <w:r>
-        <w:rPr>
-          <w:color w:val="000000" w:themeColor="text1"/>
-        </w:rPr>
-        <w:t>Recovery And/Or Revocation of Subkeys</w:t>
-      </w:r>
-    </w:p>
-    <w:p>
-      <w:pPr>
-        <w:pStyle w:val="FirstParagraph"/>
-      </w:pPr>
-      <w:r>
-        <w:t xml:space="preserve">Subkey compromise or loss is less of a concern than loss or compromise of a </w:t>
-      </w:r>
-      <w:r>
-        <w:rPr>
-          <w:i/>
-        </w:rPr>
-        <w:t>master key</w:t>
-      </w:r>
-      <w:r>
-        <w:t>, because verification is typically done using the current set of subkeys for an identifier. If a subkey is lost or compromised, the master key can simply be used to securely generate and replace the old subkey(s) in a blockchain. However, depending on how they are used, old subkeys might still require recovery or revocation.</w:t>
+        <w:t xml:space="preserve">We then showed how the security and usability problems of DNS and PKIX can be addressed through the use of decentralized key-value datastores, such as blockchains, to create a specification for a </w:t>
+      </w:r>
+      <w:r>
+        <w:rPr>
+          <w:i/>
+        </w:rPr>
+        <w:t>Decentralized</w:t>
+      </w:r>
+      <w:r>
+        <w:t xml:space="preserve"> Public Key Infrastructure (DPKI). In describing the properties of DPKI, we showed that DPKI works even on resource-constrained mobile devices, and that it is able to preserve the integrity of identifiers by protecting organizations from private key loss or compromise.</w:t>
       </w:r>
     </w:p>
     <w:p>
@@ -2239,42 +2333,7 @@
         <w:pStyle w:val="BodyText"/>
       </w:pPr>
       <w:r>
-        <w:t xml:space="preserve">As mentioned previously, the importance of the master key implies that identifiers will be authenticated through messages signed by the </w:t>
-      </w:r>
-      <w:r>
-        <w:rPr>
-          <w:i/>
-        </w:rPr>
-        <w:t>subkeys</w:t>
-      </w:r>
-      <w:r>
-        <w:t xml:space="preserve"> of an identifier, and not messages signed by the </w:t>
-      </w:r>
-      <w:r>
-        <w:rPr>
-          <w:i/>
-        </w:rPr>
-        <w:t>master key</w:t>
-      </w:r>
-      <w:r>
-        <w:t xml:space="preserve">. However, since those messages are typically associated with the identifier itself, they are in effect being signed by the master key (since the </w:t>
-      </w:r>
-      <w:r>
-        <w:rPr>
-          <w:i/>
-        </w:rPr>
-        <w:t>master key</w:t>
-      </w:r>
-      <w:r>
-        <w:t xml:space="preserve"> is directly tied to the identifier). Therefore, the master key can still be used to sign and disseminate messages revoking one or more historical subkeys.</w:t>
-      </w:r>
-    </w:p>
-    <w:p>
-      <w:pPr>
-        <w:pStyle w:val="BodyText"/>
-      </w:pPr>
-      <w:r>
-        <w:t>Recovery of lost subkeys can be done using the sharding mechanisms described previously. Alternatively, as with the group-based recovery schemes described above, a principal can choose to designate authority over their identifier to a group. This group could have the ability to sign new subkeys as belonging to the identifier, as well as the ability to sign messages that indicate an old key was compromised and therefore revoked.</w:t>
+        <w:t>Our future work is to develop a full specification for DPKI through an Internet standards body like the IETF.</w:t>
       </w:r>
     </w:p>
     <w:p>
@@ -2284,69 +2343,8 @@
           <w:color w:val="000000" w:themeColor="text1"/>
         </w:rPr>
       </w:pPr>
-      <w:bookmarkStart w:id="27" w:name="conclusion"/>
+      <w:bookmarkStart w:id="27" w:name="references"/>
       <w:bookmarkEnd w:id="27"/>
-      <w:r>
-        <w:rPr>
-          <w:color w:val="000000" w:themeColor="text1"/>
-        </w:rPr>
-        <w:br w:type="page"/>
-      </w:r>
-      <w:r>
-        <w:rPr>
-          <w:color w:val="000000" w:themeColor="text1"/>
-        </w:rPr>
-        <w:t xml:space="preserve">7. </w:t>
-      </w:r>
-      <w:r>
-        <w:rPr>
-          <w:color w:val="000000" w:themeColor="text1"/>
-        </w:rPr>
-        <w:t>Conclusion</w:t>
-      </w:r>
-    </w:p>
-    <w:p>
-      <w:pPr>
-        <w:pStyle w:val="FirstParagraph"/>
-      </w:pPr>
-      <w:r>
-        <w:t>In this paper, we discussed how identity is managed online today through globally-readable identifiers like website domains. We identified various security and usability problems in the Internet’s two primary identity management systems: DNS and X.509 PKIX. We pinpointed the source of these problems to be the centralized nature of these systems, which prevents the entities represented by these identifiers from truly controlling them, making it possible for third-parties to compromise their security.</w:t>
-      </w:r>
-    </w:p>
-    <w:p>
-      <w:pPr>
-        <w:pStyle w:val="BodyText"/>
-      </w:pPr>
-      <w:r>
-        <w:t xml:space="preserve">We then showed how the security and usability problems of DNS and PKIX can be addressed through the use of decentralized key-value datastores, such as blockchains, to create a specification for a </w:t>
-      </w:r>
-      <w:r>
-        <w:rPr>
-          <w:i/>
-        </w:rPr>
-        <w:t>Decentralized</w:t>
-      </w:r>
-      <w:r>
-        <w:t xml:space="preserve"> Public Key Infrastructure (DPKI). In describing the properties of DPKI, we showed that DPKI works even on resource-constrained mobile devices, and that it is able to preserve the integrity of identifiers by protecting organizations from private key loss or compromise.</w:t>
-      </w:r>
-    </w:p>
-    <w:p>
-      <w:pPr>
-        <w:pStyle w:val="BodyText"/>
-      </w:pPr>
-      <w:r>
-        <w:t>Our future work is to develop a full specification for DPKI through an Internet standards body like the IETF.</w:t>
-      </w:r>
-    </w:p>
-    <w:p>
-      <w:pPr>
-        <w:pStyle w:val="Heading2"/>
-        <w:rPr>
-          <w:color w:val="000000" w:themeColor="text1"/>
-        </w:rPr>
-      </w:pPr>
-      <w:bookmarkStart w:id="28" w:name="references"/>
-      <w:bookmarkEnd w:id="28"/>
       <w:r>
         <w:rPr>
           <w:color w:val="000000" w:themeColor="text1"/>
@@ -2496,51 +2494,51 @@
           <w:color w:val="000000" w:themeColor="text1"/>
         </w:rPr>
       </w:pPr>
-      <w:bookmarkStart w:id="29" w:name="appendix-thin-client-details"/>
+      <w:bookmarkStart w:id="28" w:name="appendix-thin-client-details"/>
+      <w:bookmarkEnd w:id="28"/>
+      <w:r>
+        <w:rPr>
+          <w:color w:val="000000" w:themeColor="text1"/>
+        </w:rPr>
+        <w:br w:type="page"/>
+      </w:r>
+      <w:r>
+        <w:rPr>
+          <w:color w:val="000000" w:themeColor="text1"/>
+        </w:rPr>
+        <w:t>Appendix: Thin Client Details</w:t>
+      </w:r>
+    </w:p>
+    <w:p>
+      <w:pPr>
+        <w:pStyle w:val="FirstParagraph"/>
+      </w:pPr>
+      <w:r>
+        <w:rPr>
+          <w:b/>
+          <w:i/>
+        </w:rPr>
+        <w:t>Section Contributors Alphabetical By Last Name:</w:t>
+      </w:r>
+      <w:r>
+        <w:t xml:space="preserve"> </w:t>
+      </w:r>
+      <w:r>
+        <w:rPr>
+          <w:i/>
+        </w:rPr>
+        <w:t>Vitalik Buterin, Greg Slepak</w:t>
+      </w:r>
+    </w:p>
+    <w:p>
+      <w:pPr>
+        <w:pStyle w:val="Heading3"/>
+        <w:rPr>
+          <w:color w:val="000000" w:themeColor="text1"/>
+        </w:rPr>
+      </w:pPr>
+      <w:bookmarkStart w:id="29" w:name="types-of-information"/>
       <w:bookmarkEnd w:id="29"/>
-      <w:r>
-        <w:rPr>
-          <w:color w:val="000000" w:themeColor="text1"/>
-        </w:rPr>
-        <w:br w:type="page"/>
-      </w:r>
-      <w:r>
-        <w:rPr>
-          <w:color w:val="000000" w:themeColor="text1"/>
-        </w:rPr>
-        <w:t>Appendix: Thin Client Details</w:t>
-      </w:r>
-    </w:p>
-    <w:p>
-      <w:pPr>
-        <w:pStyle w:val="FirstParagraph"/>
-      </w:pPr>
-      <w:r>
-        <w:rPr>
-          <w:b/>
-          <w:i/>
-        </w:rPr>
-        <w:t>Section Contributors Alphabetical By Last Name:</w:t>
-      </w:r>
-      <w:r>
-        <w:t xml:space="preserve"> </w:t>
-      </w:r>
-      <w:r>
-        <w:rPr>
-          <w:i/>
-        </w:rPr>
-        <w:t>Vitalik Buterin, Greg Slepak</w:t>
-      </w:r>
-    </w:p>
-    <w:p>
-      <w:pPr>
-        <w:pStyle w:val="Heading3"/>
-        <w:rPr>
-          <w:color w:val="000000" w:themeColor="text1"/>
-        </w:rPr>
-      </w:pPr>
-      <w:bookmarkStart w:id="30" w:name="types-of-information"/>
-      <w:bookmarkEnd w:id="30"/>
       <w:r>
         <w:rPr>
           <w:color w:val="000000" w:themeColor="text1"/>
@@ -2693,8 +2691,8 @@
           <w:color w:val="000000" w:themeColor="text1"/>
         </w:rPr>
       </w:pPr>
-      <w:bookmarkStart w:id="31" w:name="degrees-of-security"/>
-      <w:bookmarkEnd w:id="31"/>
+      <w:bookmarkStart w:id="30" w:name="degrees-of-security"/>
+      <w:bookmarkEnd w:id="30"/>
       <w:r>
         <w:rPr>
           <w:color w:val="000000" w:themeColor="text1"/>
@@ -2847,86 +2845,86 @@
           <w:color w:val="000000" w:themeColor="text1"/>
         </w:rPr>
       </w:pPr>
-      <w:bookmarkStart w:id="32" w:name="thin-client-protocols"/>
+      <w:bookmarkStart w:id="31" w:name="thin-client-protocols"/>
+      <w:bookmarkEnd w:id="31"/>
+      <w:r>
+        <w:rPr>
+          <w:color w:val="000000" w:themeColor="text1"/>
+        </w:rPr>
+        <w:t>Thin Client Protocols</w:t>
+      </w:r>
+    </w:p>
+    <w:p>
+      <w:pPr>
+        <w:pStyle w:val="FirstParagraph"/>
+        <w:rPr>
+          <w:color w:val="000000" w:themeColor="text1"/>
+        </w:rPr>
+      </w:pPr>
+      <w:r>
+        <w:rPr>
+          <w:color w:val="000000" w:themeColor="text1"/>
+        </w:rPr>
+        <w:t>Thin-client protocols typically work in two stages.</w:t>
+      </w:r>
+    </w:p>
+    <w:p>
+      <w:pPr>
+        <w:pStyle w:val="BodyText"/>
+        <w:rPr>
+          <w:color w:val="000000" w:themeColor="text1"/>
+        </w:rPr>
+      </w:pPr>
+      <w:r>
+        <w:rPr>
+          <w:color w:val="000000" w:themeColor="text1"/>
+        </w:rPr>
+        <w:t xml:space="preserve">First, the thin client downloads only a portion of the chain, typically the </w:t>
+      </w:r>
+      <w:r>
+        <w:rPr>
+          <w:i/>
+          <w:color w:val="000000" w:themeColor="text1"/>
+        </w:rPr>
+        <w:t>header chain</w:t>
+      </w:r>
+      <w:r>
+        <w:rPr>
+          <w:b/>
+          <w:color w:val="000000" w:themeColor="text1"/>
+        </w:rPr>
+        <w:t>.</w:t>
+      </w:r>
+      <w:r>
+        <w:rPr>
+          <w:color w:val="000000" w:themeColor="text1"/>
+        </w:rPr>
+        <w:t xml:space="preserve"> The header chain typically contains a very small amount of information (typically 80-600 bytes) for each block containing metadata, such as (i) proof of work nonces; (ii) the root of a cryptographic hash tree, such as a Merkle tree, containing data such as transactions; and (iii) possibly the state of the application that the blockchain keeps track of.</w:t>
+      </w:r>
+    </w:p>
+    <w:p>
+      <w:pPr>
+        <w:pStyle w:val="BodyText"/>
+        <w:rPr>
+          <w:color w:val="000000" w:themeColor="text1"/>
+        </w:rPr>
+      </w:pPr>
+      <w:r>
+        <w:rPr>
+          <w:color w:val="000000" w:themeColor="text1"/>
+        </w:rPr>
+        <w:t>Second, the client validates the header chain by using the blockchain’s underlying consensus algorithm (e.g. checking proof of work or proof of stake signatures). Afterward, the client treats the header chain as "trusted". It applies cryptographic techniques that use the data in the header chain as a “root hash”, from which it can verify claims about the rest of the data stored in the blockchain.</w:t>
+      </w:r>
+    </w:p>
+    <w:p>
+      <w:pPr>
+        <w:pStyle w:val="Heading4"/>
+        <w:rPr>
+          <w:color w:val="000000" w:themeColor="text1"/>
+        </w:rPr>
+      </w:pPr>
+      <w:bookmarkStart w:id="32" w:name="fetching-the-header-chain"/>
       <w:bookmarkEnd w:id="32"/>
-      <w:r>
-        <w:rPr>
-          <w:color w:val="000000" w:themeColor="text1"/>
-        </w:rPr>
-        <w:t>Thin Client Protocols</w:t>
-      </w:r>
-    </w:p>
-    <w:p>
-      <w:pPr>
-        <w:pStyle w:val="FirstParagraph"/>
-        <w:rPr>
-          <w:color w:val="000000" w:themeColor="text1"/>
-        </w:rPr>
-      </w:pPr>
-      <w:r>
-        <w:rPr>
-          <w:color w:val="000000" w:themeColor="text1"/>
-        </w:rPr>
-        <w:t>Thin-client protocols typically work in two stages.</w:t>
-      </w:r>
-    </w:p>
-    <w:p>
-      <w:pPr>
-        <w:pStyle w:val="BodyText"/>
-        <w:rPr>
-          <w:color w:val="000000" w:themeColor="text1"/>
-        </w:rPr>
-      </w:pPr>
-      <w:r>
-        <w:rPr>
-          <w:color w:val="000000" w:themeColor="text1"/>
-        </w:rPr>
-        <w:t xml:space="preserve">First, the thin client downloads only a portion of the chain, typically the </w:t>
-      </w:r>
-      <w:r>
-        <w:rPr>
-          <w:i/>
-          <w:color w:val="000000" w:themeColor="text1"/>
-        </w:rPr>
-        <w:t>header chain</w:t>
-      </w:r>
-      <w:r>
-        <w:rPr>
-          <w:b/>
-          <w:color w:val="000000" w:themeColor="text1"/>
-        </w:rPr>
-        <w:t>.</w:t>
-      </w:r>
-      <w:r>
-        <w:rPr>
-          <w:color w:val="000000" w:themeColor="text1"/>
-        </w:rPr>
-        <w:t xml:space="preserve"> The header chain typically contains a very small amount of information (typically 80-600 bytes) for each block containing metadata, such as (i) proof of work nonces; (ii) the root of a cryptographic hash tree, such as a Merkle tree, containing data such as transactions; and (iii) possibly the state of the application that the blockchain keeps track of.</w:t>
-      </w:r>
-    </w:p>
-    <w:p>
-      <w:pPr>
-        <w:pStyle w:val="BodyText"/>
-        <w:rPr>
-          <w:color w:val="000000" w:themeColor="text1"/>
-        </w:rPr>
-      </w:pPr>
-      <w:r>
-        <w:rPr>
-          <w:color w:val="000000" w:themeColor="text1"/>
-        </w:rPr>
-        <w:t>Second, the client validates the header chain by using the blockchain’s underlying consensus algorithm (e.g. checking proof of work or proof of stake signatures). Afterward, the client treats the header chain as "trusted". It applies cryptographic techniques that use the data in the header chain as a “root hash”, from which it can verify claims about the rest of the data stored in the blockchain.</w:t>
-      </w:r>
-    </w:p>
-    <w:p>
-      <w:pPr>
-        <w:pStyle w:val="Heading4"/>
-        <w:rPr>
-          <w:color w:val="000000" w:themeColor="text1"/>
-        </w:rPr>
-      </w:pPr>
-      <w:bookmarkStart w:id="33" w:name="fetching-the-header-chain"/>
-      <w:bookmarkEnd w:id="33"/>
       <w:r>
         <w:rPr>
           <w:color w:val="000000" w:themeColor="text1"/>
@@ -3005,8 +3003,8 @@
           <w:color w:val="000000" w:themeColor="text1"/>
         </w:rPr>
       </w:pPr>
-      <w:bookmarkStart w:id="34" w:name="verifying-with-merkle-trees"/>
-      <w:bookmarkEnd w:id="34"/>
+      <w:bookmarkStart w:id="33" w:name="verifying-with-merkle-trees"/>
+      <w:bookmarkEnd w:id="33"/>
       <w:r>
         <w:rPr>
           <w:color w:val="000000" w:themeColor="text1"/>
@@ -3113,6 +3111,79 @@
       <w:pPr>
         <w:pStyle w:val="BodyText"/>
       </w:pPr>
+      <w:bookmarkStart w:id="34" w:name="decentralized-public-key-infrastructure"/>
+      <w:bookmarkEnd w:id="34"/>
+      <w:r>
+        <w:rPr>
+          <w:noProof/>
+        </w:rPr>
+        <w:drawing>
+          <wp:anchor distT="0" distB="0" distL="114300" distR="114300" simplePos="0" relativeHeight="251666432" behindDoc="0" locked="0" layoutInCell="1" allowOverlap="1">
+            <wp:simplePos x="0" y="0"/>
+            <wp:positionH relativeFrom="column">
+              <wp:align>center</wp:align>
+            </wp:positionH>
+            <wp:positionV relativeFrom="paragraph">
+              <wp:posOffset>7315200</wp:posOffset>
+            </wp:positionV>
+            <wp:extent cx="889000" cy="309489"/>
+            <wp:effectExtent l="25400" t="0" r="0" b="0"/>
+            <wp:wrapTopAndBottom/>
+            <wp:docPr id="1" name=""/>
+            <wp:cNvGraphicFramePr>
+              <a:graphicFrameLocks xmlns:a="http://schemas.openxmlformats.org/drawingml/2006/main" noChangeAspect="1"/>
+            </wp:cNvGraphicFramePr>
+            <a:graphic xmlns:a="http://schemas.openxmlformats.org/drawingml/2006/main">
+              <a:graphicData uri="http://schemas.openxmlformats.org/drawingml/2006/picture">
+                <pic:pic xmlns:pic="http://schemas.openxmlformats.org/drawingml/2006/picture">
+                  <pic:nvPicPr>
+                    <pic:cNvPr id="0" name="Picture 1"/>
+                    <pic:cNvPicPr>
+                      <a:picLocks noChangeAspect="1" noChangeArrowheads="1"/>
+                    </pic:cNvPicPr>
+                  </pic:nvPicPr>
+                  <ve:AlternateContent>
+                    <ve:Choice xmlns:ma="http://schemas.microsoft.com/office/mac/drawingml/2008/main" Requires="ma">
+                      <pic:blipFill>
+                        <a:blip r:embed="rId27"/>
+                        <a:srcRect/>
+                        <a:stretch>
+                          <a:fillRect/>
+                        </a:stretch>
+                      </pic:blipFill>
+                    </ve:Choice>
+                    <ve:Fallback>
+                      <pic:blipFill>
+                        <a:blip r:embed="rId28"/>
+                        <a:srcRect/>
+                        <a:stretch>
+                          <a:fillRect/>
+                        </a:stretch>
+                      </pic:blipFill>
+                    </ve:Fallback>
+                  </ve:AlternateContent>
+                  <pic:spPr bwMode="auto">
+                    <a:xfrm>
+                      <a:off x="0" y="0"/>
+                      <a:ext cx="889000" cy="309489"/>
+                    </a:xfrm>
+                    <a:prstGeom prst="rect">
+                      <a:avLst/>
+                    </a:prstGeom>
+                    <a:noFill/>
+                    <a:ln w="9525">
+                      <a:noFill/>
+                      <a:miter lim="800000"/>
+                      <a:headEnd/>
+                      <a:tailEnd/>
+                    </a:ln>
+                  </pic:spPr>
+                </pic:pic>
+              </a:graphicData>
+            </a:graphic>
+          </wp:anchor>
+        </w:drawing>
+      </w:r>
       <w:r>
         <w:rPr>
           <w:noProof/>
@@ -3122,7 +3193,7 @@
             <v:stroke joinstyle="miter"/>
             <v:path gradientshapeok="t" o:connecttype="rect"/>
           </v:shapetype>
-          <v:shape id="_x0000_s1029" type="#_x0000_t202" style="position:absolute;margin-left:0;margin-top:-25.15pt;width:450pt;height:413.05pt;z-index:251665408;mso-wrap-edited:f;mso-position-horizontal:absolute;mso-position-vertical:absolute" wrapcoords="-36 0 -36 21560 21636 21560 21636 0 -36 0" fillcolor="#f2f2f2 [3052]" strokecolor="black [3213]" strokeweight="1pt">
+          <v:shape id="_x0000_s1029" type="#_x0000_t202" style="position:absolute;margin-left:0;margin-top:-25.15pt;width:450pt;height:413.05pt;z-index:251665408;mso-wrap-edited:f;mso-position-horizontal:absolute;mso-position-horizontal-relative:text;mso-position-vertical:absolute;mso-position-vertical-relative:text" wrapcoords="-36 0 -36 21560 21636 21560 21636 0 -36 0" fillcolor="#f2f2f2 [3052]" strokecolor="black [3213]" strokeweight="1pt">
             <v:fill opacity="58982f" o:detectmouseclick="t"/>
             <v:shadow opacity=".75" mv:blur="12700f" offset="8980emu,8980emu"/>
             <v:textbox style="mso-next-textbox:#_x0000_s1029" inset=",7.2pt,,7.2pt">
@@ -3204,7 +3275,7 @@
                     </w:rPr>
                     <w:t xml:space="preserve">This paper was produced as part of the </w:t>
                   </w:r>
-                  <w:hyperlink r:id="rId27" w:history="1">
+                  <w:hyperlink r:id="rId29" w:history="1">
                     <w:r>
                       <w:rPr>
                         <w:rStyle w:val="Hyperlink"/>
@@ -3392,7 +3463,7 @@
                     </w:rPr>
                     <w:t xml:space="preserve">to our GitHub issues page: </w:t>
                   </w:r>
-                  <w:hyperlink r:id="rId28" w:history="1">
+                  <w:hyperlink r:id="rId30" w:history="1">
                     <w:r>
                       <w:rPr>
                         <w:rStyle w:val="Hyperlink"/>
@@ -3455,7 +3526,7 @@
       </w:r>
     </w:p>
     <w:sectPr>
-      <w:footerReference w:type="default" r:id="rId29"/>
+      <w:footerReference w:type="default" r:id="rId31"/>
       <w:pgSz w:w="12240" w:h="15840"/>
       <w:pgMar w:top="1440" w:right="1800" w:bottom="1440" w:left="1800" w:gutter="0"/>
       <w:titlePg/>
@@ -3517,7 +3588,7 @@
         <w:rFonts w:ascii="Times New Roman" w:hAnsi="Times New Roman"/>
         <w:noProof/>
       </w:rPr>
-      <w:t>12/22/15</w:t>
+      <w:t>12/23/15</w:t>
     </w:r>
     <w:r>
       <w:rPr>
@@ -3567,7 +3638,7 @@
         <w:rFonts w:ascii="Times New Roman" w:hAnsi="Times New Roman"/>
         <w:noProof/>
       </w:rPr>
-      <w:t>15</w:t>
+      <w:t>2</w:t>
     </w:r>
     <w:r>
       <w:rPr>

</xml_diff>